<commit_message>
Update NATIONAL SERVICE TRAINING PROGRAM.docx
</commit_message>
<xml_diff>
--- a/1st Year 2nd Semester/NATIONAL SERVICE TRAINING PROGRAM.docx
+++ b/1st Year 2nd Semester/NATIONAL SERVICE TRAINING PROGRAM.docx
@@ -412,20 +412,19 @@
           <w:lang w:val="en-PH"/>
         </w:rPr>
         <w:lastRenderedPageBreak/>
-        <w:t>out the problems therefrom which impedes the important aspirations of thr community people in the area of service.</w:t>
-      </w:r>
-    </w:p>
-    <w:p>
-      <w:pPr>
-        <w:pStyle w:val="NoSpacing"/>
-        <w:jc w:val="both"/>
+        <w:t xml:space="preserve">out the problems therefrom which impedes the important aspirations of </w:t>
+      </w:r>
+      <w:proofErr w:type="spellStart"/>
+      <w:r>
         <w:rPr>
           <w:rFonts w:ascii="Arial" w:hAnsi="Arial" w:cs="Arial"/>
           <w:sz w:val="24"/>
           <w:szCs w:val="24"/>
           <w:lang w:val="en-PH"/>
         </w:rPr>
-      </w:pPr>
+        <w:t>thr</w:t>
+      </w:r>
+      <w:proofErr w:type="spellEnd"/>
       <w:r>
         <w:rPr>
           <w:rFonts w:ascii="Arial" w:hAnsi="Arial" w:cs="Arial"/>
@@ -433,8 +432,109 @@
           <w:szCs w:val="24"/>
           <w:lang w:val="en-PH"/>
         </w:rPr>
+        <w:t xml:space="preserve"> community people in the area of service.</w:t>
+      </w:r>
+    </w:p>
+    <w:p>
+      <w:pPr>
+        <w:pStyle w:val="NoSpacing"/>
+        <w:jc w:val="both"/>
+        <w:rPr>
+          <w:rFonts w:ascii="Arial" w:hAnsi="Arial" w:cs="Arial"/>
+          <w:sz w:val="24"/>
+          <w:szCs w:val="24"/>
+          <w:lang w:val="en-PH"/>
+        </w:rPr>
+      </w:pPr>
+      <w:r>
+        <w:rPr>
+          <w:rFonts w:ascii="Arial" w:hAnsi="Arial" w:cs="Arial"/>
+          <w:sz w:val="24"/>
+          <w:szCs w:val="24"/>
+          <w:lang w:val="en-PH"/>
+        </w:rPr>
         <w:tab/>
-        <w:t>The trainees in their own little way, contribute in the uplift of the quality of life of the people in the service areas and, at the same time, develop their ethics of service imbued with the good citizenship values of Maka-Diyos, Maka-Bayan, Maka-Tao, and Maka-Kalikasan thereby better preparing them as reservist in responding to the call of the times.</w:t>
+        <w:t xml:space="preserve">The trainees in their own little way, contribute in the uplift of the quality of life of the people in the service areas and, at the same time, develop their ethics of service imbued with the good citizenship values of </w:t>
+      </w:r>
+      <w:proofErr w:type="spellStart"/>
+      <w:r>
+        <w:rPr>
+          <w:rFonts w:ascii="Arial" w:hAnsi="Arial" w:cs="Arial"/>
+          <w:sz w:val="24"/>
+          <w:szCs w:val="24"/>
+          <w:lang w:val="en-PH"/>
+        </w:rPr>
+        <w:t>Maka-Diyos</w:t>
+      </w:r>
+      <w:proofErr w:type="spellEnd"/>
+      <w:r>
+        <w:rPr>
+          <w:rFonts w:ascii="Arial" w:hAnsi="Arial" w:cs="Arial"/>
+          <w:sz w:val="24"/>
+          <w:szCs w:val="24"/>
+          <w:lang w:val="en-PH"/>
+        </w:rPr>
+        <w:t xml:space="preserve">, </w:t>
+      </w:r>
+      <w:proofErr w:type="spellStart"/>
+      <w:r>
+        <w:rPr>
+          <w:rFonts w:ascii="Arial" w:hAnsi="Arial" w:cs="Arial"/>
+          <w:sz w:val="24"/>
+          <w:szCs w:val="24"/>
+          <w:lang w:val="en-PH"/>
+        </w:rPr>
+        <w:t>Maka</w:t>
+      </w:r>
+      <w:proofErr w:type="spellEnd"/>
+      <w:r>
+        <w:rPr>
+          <w:rFonts w:ascii="Arial" w:hAnsi="Arial" w:cs="Arial"/>
+          <w:sz w:val="24"/>
+          <w:szCs w:val="24"/>
+          <w:lang w:val="en-PH"/>
+        </w:rPr>
+        <w:t xml:space="preserve">-Bayan, </w:t>
+      </w:r>
+      <w:proofErr w:type="spellStart"/>
+      <w:r>
+        <w:rPr>
+          <w:rFonts w:ascii="Arial" w:hAnsi="Arial" w:cs="Arial"/>
+          <w:sz w:val="24"/>
+          <w:szCs w:val="24"/>
+          <w:lang w:val="en-PH"/>
+        </w:rPr>
+        <w:t>Maka</w:t>
+      </w:r>
+      <w:proofErr w:type="spellEnd"/>
+      <w:r>
+        <w:rPr>
+          <w:rFonts w:ascii="Arial" w:hAnsi="Arial" w:cs="Arial"/>
+          <w:sz w:val="24"/>
+          <w:szCs w:val="24"/>
+          <w:lang w:val="en-PH"/>
+        </w:rPr>
+        <w:t xml:space="preserve">-Tao, and </w:t>
+      </w:r>
+      <w:proofErr w:type="spellStart"/>
+      <w:r>
+        <w:rPr>
+          <w:rFonts w:ascii="Arial" w:hAnsi="Arial" w:cs="Arial"/>
+          <w:sz w:val="24"/>
+          <w:szCs w:val="24"/>
+          <w:lang w:val="en-PH"/>
+        </w:rPr>
+        <w:t>Maka-Kalikasan</w:t>
+      </w:r>
+      <w:proofErr w:type="spellEnd"/>
+      <w:r>
+        <w:rPr>
+          <w:rFonts w:ascii="Arial" w:hAnsi="Arial" w:cs="Arial"/>
+          <w:sz w:val="24"/>
+          <w:szCs w:val="24"/>
+          <w:lang w:val="en-PH"/>
+        </w:rPr>
+        <w:t xml:space="preserve"> thereby better preparing them as reservist in responding to the call of the times.</w:t>
       </w:r>
     </w:p>
     <w:p>
@@ -570,7 +670,7 @@
           <w:szCs w:val="24"/>
           <w:lang w:val="en-PH"/>
         </w:rPr>
-        <w:t>Health ;</w:t>
+        <w:t>Health;</w:t>
       </w:r>
     </w:p>
     <w:p>
@@ -752,7 +852,27 @@
           <w:lang w:val="en-PH"/>
         </w:rPr>
         <w:tab/>
-        <w:t>Howbeit, in as much as the principles involved in NSTP community immersion present a solid foundation for the attainment of a common goal, the quality of the program implementation from  different institutions and schools may vary depending on the NSTP implementers’ extent of knowledge on concepts and level of understanding of the processes and protocols on community immersion not to mention the level of commitment in realizing the seemingly lofty yet noble goals of the program.</w:t>
+        <w:t xml:space="preserve">Howbeit, in as much as the </w:t>
+      </w:r>
+      <w:proofErr w:type="spellStart"/>
+      <w:r>
+        <w:rPr>
+          <w:rFonts w:ascii="Arial" w:hAnsi="Arial" w:cs="Arial"/>
+          <w:sz w:val="24"/>
+          <w:szCs w:val="24"/>
+          <w:lang w:val="en-PH"/>
+        </w:rPr>
+        <w:t>principles</w:t>
+      </w:r>
+      <w:proofErr w:type="spellEnd"/>
+      <w:r>
+        <w:rPr>
+          <w:rFonts w:ascii="Arial" w:hAnsi="Arial" w:cs="Arial"/>
+          <w:sz w:val="24"/>
+          <w:szCs w:val="24"/>
+          <w:lang w:val="en-PH"/>
+        </w:rPr>
+        <w:t xml:space="preserve"> involved in NSTP community immersion present a solid foundation for the attainment of a common goal, the quality of the program implementation from  different institutions and schools may vary depending on the NSTP implementers’ extent of knowledge on concepts and level of understanding of the processes and protocols on community immersion not to mention the level of commitment in realizing the seemingly lofty yet noble goals of the program.</w:t>
       </w:r>
     </w:p>
     <w:p>
@@ -1003,7 +1123,23 @@
           <w:sz w:val="24"/>
           <w:szCs w:val="24"/>
         </w:rPr>
-        <w:t>- bringing NSTP Student-trainees to DDU communities and to underserved, marginalized sectors, providing them the venue where they may encounter paradigm sahifts from being mere spectators of community action, from unconcerned and passive citizens to responsible and effective change agents who are empowered to touch the lives of other people</w:t>
+        <w:t xml:space="preserve">- bringing NSTP Student-trainees to DDU communities and to underserved, marginalized sectors, providing them the venue where they may encounter paradigm </w:t>
+      </w:r>
+      <w:proofErr w:type="spellStart"/>
+      <w:r>
+        <w:rPr>
+          <w:sz w:val="24"/>
+          <w:szCs w:val="24"/>
+        </w:rPr>
+        <w:t>sahifts</w:t>
+      </w:r>
+      <w:proofErr w:type="spellEnd"/>
+      <w:r>
+        <w:rPr>
+          <w:sz w:val="24"/>
+          <w:szCs w:val="24"/>
+        </w:rPr>
+        <w:t xml:space="preserve"> from being mere spectators of community action, from unconcerned and passive citizens to responsible and effective change agents who are empowered to touch the lives of other people</w:t>
       </w:r>
     </w:p>
     <w:p>
@@ -1028,7 +1164,23 @@
           <w:sz w:val="24"/>
           <w:szCs w:val="24"/>
         </w:rPr>
-        <w:t>- strategy that goes beyond acquainting us with community concerns but make possible our participation in ther (re)solution</w:t>
+        <w:t xml:space="preserve">- strategy that goes beyond acquainting us with community concerns but make possible our participation in </w:t>
+      </w:r>
+      <w:proofErr w:type="spellStart"/>
+      <w:r>
+        <w:rPr>
+          <w:sz w:val="24"/>
+          <w:szCs w:val="24"/>
+        </w:rPr>
+        <w:t>ther</w:t>
+      </w:r>
+      <w:proofErr w:type="spellEnd"/>
+      <w:r>
+        <w:rPr>
+          <w:sz w:val="24"/>
+          <w:szCs w:val="24"/>
+        </w:rPr>
+        <w:t xml:space="preserve"> (re)solution</w:t>
       </w:r>
     </w:p>
     <w:p>
@@ -1126,8 +1278,17 @@
           <w:sz w:val="24"/>
           <w:szCs w:val="24"/>
         </w:rPr>
-        <w:t>[ a training or practical experience of real-life situations ]</w:t>
-      </w:r>
+        <w:t xml:space="preserve">[ a training or practical experience of real-life </w:t>
+      </w:r>
+      <w:proofErr w:type="gramStart"/>
+      <w:r>
+        <w:rPr>
+          <w:sz w:val="24"/>
+          <w:szCs w:val="24"/>
+        </w:rPr>
+        <w:t>situations ]</w:t>
+      </w:r>
+      <w:proofErr w:type="gramEnd"/>
     </w:p>
     <w:p>
       <w:pPr>
@@ -1167,7 +1328,23 @@
           <w:sz w:val="24"/>
           <w:szCs w:val="24"/>
         </w:rPr>
-        <w:t>- strategy in community organizing that is sought to imbibe among NSTP trainees a better understanding and realization of the diffrent community concerns through exposure on actual life situations specifically in the deprived, depressed, and the underprivileged [DDU] communities</w:t>
+        <w:t xml:space="preserve">- strategy in community organizing that is sought to imbibe among NSTP trainees a better understanding and realization of the </w:t>
+      </w:r>
+      <w:proofErr w:type="spellStart"/>
+      <w:r>
+        <w:rPr>
+          <w:sz w:val="24"/>
+          <w:szCs w:val="24"/>
+        </w:rPr>
+        <w:t>diffrent</w:t>
+      </w:r>
+      <w:proofErr w:type="spellEnd"/>
+      <w:r>
+        <w:rPr>
+          <w:sz w:val="24"/>
+          <w:szCs w:val="24"/>
+        </w:rPr>
+        <w:t xml:space="preserve"> community concerns through exposure on actual life situations specifically in the deprived, depressed, and the underprivileged [DDU] communities</w:t>
       </w:r>
     </w:p>
     <w:p>
@@ -1183,7 +1360,39 @@
           <w:sz w:val="24"/>
           <w:szCs w:val="24"/>
         </w:rPr>
-        <w:t>- experiences that allows trainees' to integrate with other people who may facilitate them to undergo ceratin changes that will make them civic-conscious and socially responsible citizens</w:t>
+        <w:t xml:space="preserve">- experiences that allows </w:t>
+      </w:r>
+      <w:proofErr w:type="gramStart"/>
+      <w:r>
+        <w:rPr>
+          <w:sz w:val="24"/>
+          <w:szCs w:val="24"/>
+        </w:rPr>
+        <w:t>trainees'</w:t>
+      </w:r>
+      <w:proofErr w:type="gramEnd"/>
+      <w:r>
+        <w:rPr>
+          <w:sz w:val="24"/>
+          <w:szCs w:val="24"/>
+        </w:rPr>
+        <w:t xml:space="preserve"> to integrate with other people who may facilitate them to undergo </w:t>
+      </w:r>
+      <w:proofErr w:type="spellStart"/>
+      <w:r>
+        <w:rPr>
+          <w:sz w:val="24"/>
+          <w:szCs w:val="24"/>
+        </w:rPr>
+        <w:t>ceratin</w:t>
+      </w:r>
+      <w:proofErr w:type="spellEnd"/>
+      <w:r>
+        <w:rPr>
+          <w:sz w:val="24"/>
+          <w:szCs w:val="24"/>
+        </w:rPr>
+        <w:t xml:space="preserve"> changes that will make them civic-conscious and socially responsible citizens</w:t>
       </w:r>
     </w:p>
     <w:p>
@@ -1338,8 +1547,17 @@
           <w:sz w:val="24"/>
           <w:szCs w:val="24"/>
         </w:rPr>
-        <w:t>- Maka-Diyos</w:t>
-      </w:r>
+        <w:t xml:space="preserve">- </w:t>
+      </w:r>
+      <w:proofErr w:type="spellStart"/>
+      <w:r>
+        <w:rPr>
+          <w:sz w:val="24"/>
+          <w:szCs w:val="24"/>
+        </w:rPr>
+        <w:t>Maka-Diyos</w:t>
+      </w:r>
+      <w:proofErr w:type="spellEnd"/>
     </w:p>
     <w:p>
       <w:pPr>
@@ -1354,7 +1572,23 @@
           <w:sz w:val="24"/>
           <w:szCs w:val="24"/>
         </w:rPr>
-        <w:t>- Maka-Bayan</w:t>
+        <w:t xml:space="preserve">- </w:t>
+      </w:r>
+      <w:proofErr w:type="spellStart"/>
+      <w:r>
+        <w:rPr>
+          <w:sz w:val="24"/>
+          <w:szCs w:val="24"/>
+        </w:rPr>
+        <w:t>Maka</w:t>
+      </w:r>
+      <w:proofErr w:type="spellEnd"/>
+      <w:r>
+        <w:rPr>
+          <w:sz w:val="24"/>
+          <w:szCs w:val="24"/>
+        </w:rPr>
+        <w:t>-Bayan</w:t>
       </w:r>
     </w:p>
     <w:p>
@@ -1370,7 +1604,23 @@
           <w:sz w:val="24"/>
           <w:szCs w:val="24"/>
         </w:rPr>
-        <w:t>- Maka-Tao</w:t>
+        <w:t xml:space="preserve">- </w:t>
+      </w:r>
+      <w:proofErr w:type="spellStart"/>
+      <w:r>
+        <w:rPr>
+          <w:sz w:val="24"/>
+          <w:szCs w:val="24"/>
+        </w:rPr>
+        <w:t>Maka</w:t>
+      </w:r>
+      <w:proofErr w:type="spellEnd"/>
+      <w:r>
+        <w:rPr>
+          <w:sz w:val="24"/>
+          <w:szCs w:val="24"/>
+        </w:rPr>
+        <w:t>-Tao</w:t>
       </w:r>
     </w:p>
     <w:p>
@@ -1386,8 +1636,17 @@
           <w:sz w:val="24"/>
           <w:szCs w:val="24"/>
         </w:rPr>
-        <w:t>- Maka-Kalikasan</w:t>
-      </w:r>
+        <w:t xml:space="preserve">- </w:t>
+      </w:r>
+      <w:proofErr w:type="spellStart"/>
+      <w:r>
+        <w:rPr>
+          <w:sz w:val="24"/>
+          <w:szCs w:val="24"/>
+        </w:rPr>
+        <w:t>Maka-Kalikasan</w:t>
+      </w:r>
+      <w:proofErr w:type="spellEnd"/>
     </w:p>
     <w:p>
       <w:pPr>
@@ -1646,8 +1905,17 @@
           <w:sz w:val="24"/>
           <w:szCs w:val="24"/>
         </w:rPr>
-        <w:t>- Living with Key Informats</w:t>
-      </w:r>
+        <w:t xml:space="preserve">- Living with Key </w:t>
+      </w:r>
+      <w:proofErr w:type="spellStart"/>
+      <w:r>
+        <w:rPr>
+          <w:sz w:val="24"/>
+          <w:szCs w:val="24"/>
+        </w:rPr>
+        <w:t>Informats</w:t>
+      </w:r>
+      <w:proofErr w:type="spellEnd"/>
     </w:p>
     <w:p>
       <w:pPr>
@@ -1832,8 +2100,17 @@
           <w:szCs w:val="24"/>
         </w:rPr>
         <w:lastRenderedPageBreak/>
-        <w:t>[ Purpose of Delineation ]</w:t>
-      </w:r>
+        <w:t xml:space="preserve">[ Purpose of </w:t>
+      </w:r>
+      <w:proofErr w:type="gramStart"/>
+      <w:r>
+        <w:rPr>
+          <w:sz w:val="24"/>
+          <w:szCs w:val="24"/>
+        </w:rPr>
+        <w:t>Delineation ]</w:t>
+      </w:r>
+      <w:proofErr w:type="gramEnd"/>
     </w:p>
     <w:p>
       <w:pPr>
@@ -1989,8 +2266,26 @@
           <w:sz w:val="24"/>
           <w:szCs w:val="24"/>
         </w:rPr>
-        <w:t>[ Various Dimensions of Developmnent ]</w:t>
-      </w:r>
+        <w:t xml:space="preserve">[ Various Dimensions of </w:t>
+      </w:r>
+      <w:proofErr w:type="spellStart"/>
+      <w:proofErr w:type="gramStart"/>
+      <w:r>
+        <w:rPr>
+          <w:sz w:val="24"/>
+          <w:szCs w:val="24"/>
+        </w:rPr>
+        <w:t>Developmnent</w:t>
+      </w:r>
+      <w:proofErr w:type="spellEnd"/>
+      <w:r>
+        <w:rPr>
+          <w:sz w:val="24"/>
+          <w:szCs w:val="24"/>
+        </w:rPr>
+        <w:t xml:space="preserve"> ]</w:t>
+      </w:r>
+      <w:proofErr w:type="gramEnd"/>
     </w:p>
     <w:p>
       <w:pPr>
@@ -2135,7 +2430,23 @@
           <w:sz w:val="24"/>
           <w:szCs w:val="24"/>
         </w:rPr>
-        <w:t>&gt; Community [Arlien Johnson]</w:t>
+        <w:t>&gt; Community [</w:t>
+      </w:r>
+      <w:proofErr w:type="spellStart"/>
+      <w:r>
+        <w:rPr>
+          <w:sz w:val="24"/>
+          <w:szCs w:val="24"/>
+        </w:rPr>
+        <w:t>Arlien</w:t>
+      </w:r>
+      <w:proofErr w:type="spellEnd"/>
+      <w:r>
+        <w:rPr>
+          <w:sz w:val="24"/>
+          <w:szCs w:val="24"/>
+        </w:rPr>
+        <w:t xml:space="preserve"> Johnson]</w:t>
       </w:r>
     </w:p>
     <w:p>
@@ -2249,7 +2560,23 @@
           <w:sz w:val="24"/>
           <w:szCs w:val="24"/>
         </w:rPr>
-        <w:t>- purview of group of persons living in the same geographical location like in a certain village, town, neighbourhood, district, area or territory</w:t>
+        <w:t xml:space="preserve">- purview of group of persons living in the same geographical location like in a certain village, town, </w:t>
+      </w:r>
+      <w:proofErr w:type="spellStart"/>
+      <w:r>
+        <w:rPr>
+          <w:sz w:val="24"/>
+          <w:szCs w:val="24"/>
+        </w:rPr>
+        <w:t>neighbourhood</w:t>
+      </w:r>
+      <w:proofErr w:type="spellEnd"/>
+      <w:r>
+        <w:rPr>
+          <w:sz w:val="24"/>
+          <w:szCs w:val="24"/>
+        </w:rPr>
+        <w:t>, district, area or territory</w:t>
       </w:r>
     </w:p>
     <w:p>
@@ -2448,8 +2775,17 @@
           <w:sz w:val="24"/>
           <w:szCs w:val="24"/>
         </w:rPr>
-        <w:t>- include population distribution and desity</w:t>
-      </w:r>
+        <w:t xml:space="preserve">- include population distribution and </w:t>
+      </w:r>
+      <w:proofErr w:type="spellStart"/>
+      <w:r>
+        <w:rPr>
+          <w:sz w:val="24"/>
+          <w:szCs w:val="24"/>
+        </w:rPr>
+        <w:t>desity</w:t>
+      </w:r>
+      <w:proofErr w:type="spellEnd"/>
     </w:p>
     <w:p>
       <w:pPr>
@@ -2678,7 +3014,23 @@
           <w:sz w:val="24"/>
           <w:szCs w:val="24"/>
         </w:rPr>
-        <w:t>- helps understand how the people feel, think, say, and behave as dictated by their conditions and situations in life as a means to make feel and realize that they are more fortunate than many others, and that the students can do something to improve the lives of they marginalized and underserved</w:t>
+        <w:t xml:space="preserve">- helps understand how the people feel, think, say, and behave as dictated by their conditions and situations in life as a means to make feel and realize that they are more fortunate than many others, and that the students can do something to improve the lives of </w:t>
+      </w:r>
+      <w:proofErr w:type="spellStart"/>
+      <w:r>
+        <w:rPr>
+          <w:sz w:val="24"/>
+          <w:szCs w:val="24"/>
+        </w:rPr>
+        <w:t>they</w:t>
+      </w:r>
+      <w:proofErr w:type="spellEnd"/>
+      <w:r>
+        <w:rPr>
+          <w:sz w:val="24"/>
+          <w:szCs w:val="24"/>
+        </w:rPr>
+        <w:t xml:space="preserve"> marginalized and underserved</w:t>
       </w:r>
     </w:p>
     <w:p>
@@ -2760,8 +3112,17 @@
           <w:sz w:val="24"/>
           <w:szCs w:val="24"/>
         </w:rPr>
-        <w:t>- "teach people how to fish so that they will live for a lifetime" -Confusious</w:t>
-      </w:r>
+        <w:t>- "teach people how to fish so that they will live for a lifetime" -</w:t>
+      </w:r>
+      <w:proofErr w:type="spellStart"/>
+      <w:r>
+        <w:rPr>
+          <w:sz w:val="24"/>
+          <w:szCs w:val="24"/>
+        </w:rPr>
+        <w:t>Confusious</w:t>
+      </w:r>
+      <w:proofErr w:type="spellEnd"/>
     </w:p>
     <w:p>
       <w:pPr>
@@ -2817,7 +3178,23 @@
           <w:sz w:val="24"/>
           <w:szCs w:val="24"/>
         </w:rPr>
-        <w:t>CHED PRogram of Instruction [POI], 2007 edition</w:t>
+        <w:t xml:space="preserve">CHED </w:t>
+      </w:r>
+      <w:proofErr w:type="spellStart"/>
+      <w:r>
+        <w:rPr>
+          <w:sz w:val="24"/>
+          <w:szCs w:val="24"/>
+        </w:rPr>
+        <w:t>PRogram</w:t>
+      </w:r>
+      <w:proofErr w:type="spellEnd"/>
+      <w:r>
+        <w:rPr>
+          <w:sz w:val="24"/>
+          <w:szCs w:val="24"/>
+        </w:rPr>
+        <w:t xml:space="preserve"> of Instruction [POI], 2007 edition</w:t>
       </w:r>
     </w:p>
     <w:p>
@@ -3081,7 +3458,35 @@
         <w:rPr>
           <w:rFonts w:ascii="Arial" w:hAnsi="Arial" w:cs="Arial"/>
         </w:rPr>
-        <w:t xml:space="preserve">            People involved in community immersion must be knowledgeable on the basic of community, i.e. its meaning, concepts, underpinning principles and nature of problems and issues arising therefrom. This will enable the trainees to have s good grasp of the local situation thereby preparing them to appropriately respond to the multifarious concerns in the community and properly carry out immersion projects and activities.</w:t>
+        <w:t xml:space="preserve">            People involved in community immersion must be knowledgeable on the basic of community, </w:t>
+      </w:r>
+      <w:proofErr w:type="gramStart"/>
+      <w:r>
+        <w:rPr>
+          <w:rFonts w:ascii="Arial" w:hAnsi="Arial" w:cs="Arial"/>
+        </w:rPr>
+        <w:t>i.e.</w:t>
+      </w:r>
+      <w:proofErr w:type="gramEnd"/>
+      <w:r>
+        <w:rPr>
+          <w:rFonts w:ascii="Arial" w:hAnsi="Arial" w:cs="Arial"/>
+        </w:rPr>
+        <w:t xml:space="preserve"> its meaning, concepts, underpinning principles and nature of problems and issues arising therefrom. This will enable the trainees to have </w:t>
+      </w:r>
+      <w:proofErr w:type="spellStart"/>
+      <w:r>
+        <w:rPr>
+          <w:rFonts w:ascii="Arial" w:hAnsi="Arial" w:cs="Arial"/>
+        </w:rPr>
+        <w:t>s</w:t>
+      </w:r>
+      <w:proofErr w:type="spellEnd"/>
+      <w:r>
+        <w:rPr>
+          <w:rFonts w:ascii="Arial" w:hAnsi="Arial" w:cs="Arial"/>
+        </w:rPr>
+        <w:t xml:space="preserve"> good grasp of the local situation thereby preparing them to appropriately respond to the multifarious concerns in the community and properly carry out immersion projects and activities.</w:t>
       </w:r>
     </w:p>
     <w:p>
@@ -3127,7 +3532,21 @@
         <w:rPr>
           <w:rFonts w:ascii="Arial" w:hAnsi="Arial" w:cs="Arial"/>
         </w:rPr>
-        <w:t xml:space="preserve">  Noted community development specialist Arlien Johnson once wrote that the term </w:t>
+        <w:t xml:space="preserve">  Noted community development specialist </w:t>
+      </w:r>
+      <w:proofErr w:type="spellStart"/>
+      <w:r>
+        <w:rPr>
+          <w:rFonts w:ascii="Arial" w:hAnsi="Arial" w:cs="Arial"/>
+        </w:rPr>
+        <w:t>Arlien</w:t>
+      </w:r>
+      <w:proofErr w:type="spellEnd"/>
+      <w:r>
+        <w:rPr>
+          <w:rFonts w:ascii="Arial" w:hAnsi="Arial" w:cs="Arial"/>
+        </w:rPr>
+        <w:t xml:space="preserve"> Johnson once wrote that the term </w:t>
       </w:r>
       <w:r>
         <w:rPr>
@@ -3166,7 +3585,21 @@
         <w:rPr>
           <w:rFonts w:ascii="Arial" w:hAnsi="Arial" w:cs="Arial"/>
         </w:rPr>
-        <w:t xml:space="preserve">As per concept, a community may be categorized as geographical, or functional. The term geographical community is defined in the purview of group of persons living in the same geographical location like in a certain village, town, neighbourhood, district, area or territory. Meanwhile, community is said to assume the functional nature if the aggregate of people though not necessarily based on living in the same geographical location, is bonded by a common end such as fighting for the same cause, having the same interests and goals. A certain type of community has recently emerged. Some refer to it as just social movements but its definition points out that it surfaced out of the two other types of community. It is called a relevant community that defines a group of people having similar interests and goals as the communities around them. </w:t>
+        <w:t xml:space="preserve">As per concept, a community may be categorized as geographical, or functional. The term geographical community is defined in the purview of group of persons living in the same geographical location like in a certain village, town, </w:t>
+      </w:r>
+      <w:proofErr w:type="spellStart"/>
+      <w:r>
+        <w:rPr>
+          <w:rFonts w:ascii="Arial" w:hAnsi="Arial" w:cs="Arial"/>
+        </w:rPr>
+        <w:t>neighbourhood</w:t>
+      </w:r>
+      <w:proofErr w:type="spellEnd"/>
+      <w:r>
+        <w:rPr>
+          <w:rFonts w:ascii="Arial" w:hAnsi="Arial" w:cs="Arial"/>
+        </w:rPr>
+        <w:t xml:space="preserve">, district, area or territory. Meanwhile, community is said to assume the functional nature if the aggregate of people though not necessarily based on living in the same geographical location, is bonded by a common end such as fighting for the same cause, having the same interests and goals. A certain type of community has recently emerged. Some refer to it as just social movements but its definition points out that it surfaced out of the two other types of community. It is called a relevant community that defines a group of people having similar interests and goals as the communities around them. </w:t>
       </w:r>
     </w:p>
     <w:p>
@@ -3211,7 +3644,21 @@
         <w:rPr>
           <w:rFonts w:ascii="Arial" w:hAnsi="Arial" w:cs="Arial"/>
         </w:rPr>
-        <w:t>1) Demographics-(characteristics of population) include population distribution and density.</w:t>
+        <w:t>1) Demographics</w:t>
+      </w:r>
+      <w:proofErr w:type="gramStart"/>
+      <w:r>
+        <w:rPr>
+          <w:rFonts w:ascii="Arial" w:hAnsi="Arial" w:cs="Arial"/>
+        </w:rPr>
+        <w:t>-(</w:t>
+      </w:r>
+      <w:proofErr w:type="gramEnd"/>
+      <w:r>
+        <w:rPr>
+          <w:rFonts w:ascii="Arial" w:hAnsi="Arial" w:cs="Arial"/>
+        </w:rPr>
+        <w:t>characteristics of population) include population distribution and density.</w:t>
       </w:r>
     </w:p>
     <w:p>
@@ -3317,7 +3764,49 @@
           <w:rFonts w:ascii="Arial" w:hAnsi="Arial" w:cs="Arial"/>
         </w:rPr>
         <w:lastRenderedPageBreak/>
-        <w:t xml:space="preserve">         After having explained the significance of the community immersion requirement of NSTP in the purview of the educational and religious perspectives, let us succumb to the legal basis of such. The basic questions as “what is the relevancy of the immersion part of the NST Program?” and “why would trainees need to study the behaviour of the people in and that which composed the community of which they serve?” Answer to these sort of questions is provided for in NSTP Act and has served as the mandate and core of recognizing the role of the youth in nation building. Young people are vested with the obligation “to defend the security of the State and in fulfilment thereof, the government may require each citizen to render personal military or civil service,” (R.A. No.9163 Section 2, otherwise known as  NSTP Act of 2001) whether in times of peace or war.</w:t>
+        <w:t xml:space="preserve">         After having explained the significance of the community immersion requirement of NSTP in the purview of the educational and religious perspectives, let us succumb to the legal basis of such. The basic questions as “what is the relevancy of the immersion part of the NST Program?” and “why would trainees need to study the </w:t>
+      </w:r>
+      <w:proofErr w:type="spellStart"/>
+      <w:r>
+        <w:rPr>
+          <w:rFonts w:ascii="Arial" w:hAnsi="Arial" w:cs="Arial"/>
+        </w:rPr>
+        <w:t>behaviour</w:t>
+      </w:r>
+      <w:proofErr w:type="spellEnd"/>
+      <w:r>
+        <w:rPr>
+          <w:rFonts w:ascii="Arial" w:hAnsi="Arial" w:cs="Arial"/>
+        </w:rPr>
+        <w:t xml:space="preserve"> of the people in and that which composed the community of which they serve?” Answer to </w:t>
+      </w:r>
+      <w:proofErr w:type="gramStart"/>
+      <w:r>
+        <w:rPr>
+          <w:rFonts w:ascii="Arial" w:hAnsi="Arial" w:cs="Arial"/>
+        </w:rPr>
+        <w:t>these sort of questions</w:t>
+      </w:r>
+      <w:proofErr w:type="gramEnd"/>
+      <w:r>
+        <w:rPr>
+          <w:rFonts w:ascii="Arial" w:hAnsi="Arial" w:cs="Arial"/>
+        </w:rPr>
+        <w:t xml:space="preserve"> is provided for in NSTP Act and has served as the mandate and core of recognizing the role of the youth in nation building. Young people are vested with the obligation “to defend the security of the State and in fulfilment thereof, the government may require each citizen to render personal military or civil service,” (R.A. No.9163 Section 2, otherwise known </w:t>
+      </w:r>
+      <w:proofErr w:type="gramStart"/>
+      <w:r>
+        <w:rPr>
+          <w:rFonts w:ascii="Arial" w:hAnsi="Arial" w:cs="Arial"/>
+        </w:rPr>
+        <w:t>as  NSTP</w:t>
+      </w:r>
+      <w:proofErr w:type="gramEnd"/>
+      <w:r>
+        <w:rPr>
+          <w:rFonts w:ascii="Arial" w:hAnsi="Arial" w:cs="Arial"/>
+        </w:rPr>
+        <w:t xml:space="preserve"> Act of 2001) whether in times of peace or war.</w:t>
       </w:r>
     </w:p>
     <w:p>
@@ -3567,8 +4056,16 @@
         <w:rPr>
           <w:rFonts w:ascii="Arial" w:hAnsi="Arial" w:cs="Arial"/>
         </w:rPr>
-        <w:t>Informal discussions with individuals or  groups</w:t>
-      </w:r>
+        <w:t xml:space="preserve">Informal discussions with individuals </w:t>
+      </w:r>
+      <w:proofErr w:type="gramStart"/>
+      <w:r>
+        <w:rPr>
+          <w:rFonts w:ascii="Arial" w:hAnsi="Arial" w:cs="Arial"/>
+        </w:rPr>
+        <w:t>or  groups</w:t>
+      </w:r>
+      <w:proofErr w:type="gramEnd"/>
     </w:p>
     <w:p>
       <w:pPr>
@@ -3683,7 +4180,35 @@
         </w:rPr>
         <w:lastRenderedPageBreak/>
         <w:tab/>
-        <w:t>“Community-based service projects must be premised on the principle of people empowerment and not the “dole-out” mentality. Teach people how to fish so that they will live for a lifetime.” When one goes to a community, he associate with the people whom he intends to work with as his partners or allies in the community. Examples of these community partners are the parents, youth, the differently-abled constituents, professionals, members of people’s organizations and other formal and informal group, and others who can be potential collaborator of your project or activities. We do not just work for and serve the people but rather we encourage their participation. This practice of enjoining people’s support is adherent to the Confucious’ philosophy of “give man a fish and he will live for a day; teach him how to fish and he will live for a lifetime”. Community immersion is empowering the people towards development of the locality.</w:t>
+        <w:t xml:space="preserve">“Community-based service projects must be premised on the principle of people empowerment and not the “dole-out” mentality. Teach people how to fish so that they will live for a lifetime.” When one goes to a community, he </w:t>
+      </w:r>
+      <w:proofErr w:type="gramStart"/>
+      <w:r>
+        <w:rPr>
+          <w:rFonts w:ascii="Arial" w:hAnsi="Arial" w:cs="Arial"/>
+        </w:rPr>
+        <w:t>associate</w:t>
+      </w:r>
+      <w:proofErr w:type="gramEnd"/>
+      <w:r>
+        <w:rPr>
+          <w:rFonts w:ascii="Arial" w:hAnsi="Arial" w:cs="Arial"/>
+        </w:rPr>
+        <w:t xml:space="preserve"> with the people whom he intends to work with as his partners or allies in the community. Examples of these community partners are the parents, youth, the differently-abled constituents, professionals, members of people’s organizations and other formal and informal group, and others who can be potential collaborator of your project or activities. We do not just work for and serve the people but rather we encourage their participation. This practice of enjoining people’s support is adherent to the </w:t>
+      </w:r>
+      <w:proofErr w:type="spellStart"/>
+      <w:r>
+        <w:rPr>
+          <w:rFonts w:ascii="Arial" w:hAnsi="Arial" w:cs="Arial"/>
+        </w:rPr>
+        <w:t>Confucious</w:t>
+      </w:r>
+      <w:proofErr w:type="spellEnd"/>
+      <w:r>
+        <w:rPr>
+          <w:rFonts w:ascii="Arial" w:hAnsi="Arial" w:cs="Arial"/>
+        </w:rPr>
+        <w:t>’ philosophy of “give man a fish and he will live for a day; teach him how to fish and he will live for a lifetime”. Community immersion is empowering the people towards development of the locality.</w:t>
       </w:r>
     </w:p>
     <w:p>
@@ -3714,7 +4239,21 @@
           <w:rFonts w:ascii="Arial" w:hAnsi="Arial" w:cs="Arial"/>
         </w:rPr>
         <w:tab/>
-        <w:t>It is so desired that the fundamental pre-requisite qualification among those who intend or tasked to undergo community immersion is a full understanding of the concept and theories behind the dynamics of groups and community. In the same breath, knowing the very process of immersion is a primordial condition. This is so because this endeavour requires a great deal of know-how and skills in facilitating interventions, planning and managing community service projects, among others.</w:t>
+        <w:t xml:space="preserve">It is so desired that the fundamental pre-requisite qualification among those who intend or tasked to undergo community immersion is a full understanding of the concept and theories behind the dynamics of groups and community. In the same breath, knowing the very process of immersion is a primordial condition. This is so because this </w:t>
+      </w:r>
+      <w:proofErr w:type="spellStart"/>
+      <w:r>
+        <w:rPr>
+          <w:rFonts w:ascii="Arial" w:hAnsi="Arial" w:cs="Arial"/>
+        </w:rPr>
+        <w:t>endeavour</w:t>
+      </w:r>
+      <w:proofErr w:type="spellEnd"/>
+      <w:r>
+        <w:rPr>
+          <w:rFonts w:ascii="Arial" w:hAnsi="Arial" w:cs="Arial"/>
+        </w:rPr>
+        <w:t xml:space="preserve"> requires a great deal of know-how and skills in facilitating interventions, planning and managing community service projects, among others.</w:t>
       </w:r>
     </w:p>
     <w:p>
@@ -3812,7 +4351,21 @@
         <w:rPr>
           <w:rFonts w:ascii="Arial" w:hAnsi="Arial" w:cs="Arial"/>
         </w:rPr>
-        <w:t>Opportunity for the trainees to comprehend people’s lives because of the chance given to them to see the real life situations, live, identify and associate with the people therein;</w:t>
+        <w:t xml:space="preserve">Opportunity for the trainees to comprehend people’s lives because of the chance given to them to see the </w:t>
+      </w:r>
+      <w:proofErr w:type="gramStart"/>
+      <w:r>
+        <w:rPr>
+          <w:rFonts w:ascii="Arial" w:hAnsi="Arial" w:cs="Arial"/>
+        </w:rPr>
+        <w:t>real life</w:t>
+      </w:r>
+      <w:proofErr w:type="gramEnd"/>
+      <w:r>
+        <w:rPr>
+          <w:rFonts w:ascii="Arial" w:hAnsi="Arial" w:cs="Arial"/>
+        </w:rPr>
+        <w:t xml:space="preserve"> situations, live, identify and associate with the people therein;</w:t>
       </w:r>
     </w:p>
     <w:p>
@@ -4500,7 +5053,21 @@
         <w:rPr>
           <w:rFonts w:ascii="Arial" w:hAnsi="Arial" w:cs="Arial"/>
         </w:rPr>
-        <w:t>If community people are insistent in their hospitality in offering your their provisions like food, try to gauge whether it would be offensive to refuse their offer. If you think they will be offended if you beg off, you may accept the food or water in your plate or glass but do not consume it.</w:t>
+        <w:t xml:space="preserve">If community people are insistent in their hospitality in offering </w:t>
+      </w:r>
+      <w:proofErr w:type="gramStart"/>
+      <w:r>
+        <w:rPr>
+          <w:rFonts w:ascii="Arial" w:hAnsi="Arial" w:cs="Arial"/>
+        </w:rPr>
+        <w:t>your their</w:t>
+      </w:r>
+      <w:proofErr w:type="gramEnd"/>
+      <w:r>
+        <w:rPr>
+          <w:rFonts w:ascii="Arial" w:hAnsi="Arial" w:cs="Arial"/>
+        </w:rPr>
+        <w:t xml:space="preserve"> provisions like food, try to gauge whether it would be offensive to refuse their offer. If you think they will be offended if you beg off, you may accept the food or water in your plate or glass but do not consume it.</w:t>
       </w:r>
     </w:p>
     <w:p>
@@ -5167,7 +5734,21 @@
           <w:rFonts w:ascii="Arial" w:hAnsi="Arial" w:cs="Arial"/>
         </w:rPr>
         <w:lastRenderedPageBreak/>
-        <w:t>members of the immersion team in danger if we conduct our immersion in this venue?  ”Will I and my school be compromised if I continue to work in this area?”</w:t>
+        <w:t xml:space="preserve">members of the immersion team in danger if we conduct our immersion in this venue?  </w:t>
+      </w:r>
+      <w:proofErr w:type="gramStart"/>
+      <w:r>
+        <w:rPr>
+          <w:rFonts w:ascii="Arial" w:hAnsi="Arial" w:cs="Arial"/>
+        </w:rPr>
+        <w:t>”Will</w:t>
+      </w:r>
+      <w:proofErr w:type="gramEnd"/>
+      <w:r>
+        <w:rPr>
+          <w:rFonts w:ascii="Arial" w:hAnsi="Arial" w:cs="Arial"/>
+        </w:rPr>
+        <w:t xml:space="preserve"> I and my school be compromised if I continue to work in this area?”</w:t>
       </w:r>
     </w:p>
     <w:p>
@@ -5250,14 +5831,34 @@
           <w:rFonts w:ascii="Arial" w:hAnsi="Arial" w:cs="Arial"/>
         </w:rPr>
       </w:pPr>
+      <w:proofErr w:type="spellStart"/>
       <w:r>
         <w:rPr>
           <w:rFonts w:ascii="Arial" w:hAnsi="Arial" w:cs="Arial"/>
           <w:b/>
           <w:bCs/>
         </w:rPr>
-        <w:t>Angelito G. Manalili</w:t>
-      </w:r>
+        <w:t>Angelito</w:t>
+      </w:r>
+      <w:proofErr w:type="spellEnd"/>
+      <w:r>
+        <w:rPr>
+          <w:rFonts w:ascii="Arial" w:hAnsi="Arial" w:cs="Arial"/>
+          <w:b/>
+          <w:bCs/>
+        </w:rPr>
+        <w:t xml:space="preserve"> G. </w:t>
+      </w:r>
+      <w:proofErr w:type="spellStart"/>
+      <w:r>
+        <w:rPr>
+          <w:rFonts w:ascii="Arial" w:hAnsi="Arial" w:cs="Arial"/>
+          <w:b/>
+          <w:bCs/>
+        </w:rPr>
+        <w:t>Manalili</w:t>
+      </w:r>
+      <w:proofErr w:type="spellEnd"/>
       <w:r>
         <w:rPr>
           <w:rFonts w:ascii="Arial" w:hAnsi="Arial" w:cs="Arial"/>
@@ -5402,7 +6003,21 @@
         <w:rPr>
           <w:rFonts w:ascii="Arial" w:hAnsi="Arial" w:cs="Arial"/>
         </w:rPr>
-        <w:t>- this approach ultimately believes on the capacity of the community people to participate and acknowledge whether outsiders assistance is really needed. Users of this type of entering the community invest on community relations, believing that both parties are partners to community development. Key to this type of entry is strong linkage with the people in the community.</w:t>
+        <w:t xml:space="preserve">- this approach ultimately believes on the capacity of the community people to participate and acknowledge whether </w:t>
+      </w:r>
+      <w:proofErr w:type="gramStart"/>
+      <w:r>
+        <w:rPr>
+          <w:rFonts w:ascii="Arial" w:hAnsi="Arial" w:cs="Arial"/>
+        </w:rPr>
+        <w:t>outsiders</w:t>
+      </w:r>
+      <w:proofErr w:type="gramEnd"/>
+      <w:r>
+        <w:rPr>
+          <w:rFonts w:ascii="Arial" w:hAnsi="Arial" w:cs="Arial"/>
+        </w:rPr>
+        <w:t xml:space="preserve"> assistance is really needed. Users of this type of entering the community invest on community relations, believing that both parties are partners to community development. Key to this type of entry is strong linkage with the people in the community.</w:t>
       </w:r>
     </w:p>
     <w:p>
@@ -5513,7 +6128,21 @@
         <w:rPr>
           <w:rFonts w:ascii="Arial" w:hAnsi="Arial" w:cs="Arial"/>
         </w:rPr>
-        <w:t xml:space="preserve">To pursue deeper knowledge about the community. However ,the boarder or guest status will still be the regard of the people toward them unless they integrate themselves  fully with community life. </w:t>
+        <w:t xml:space="preserve">To pursue deeper knowledge about the community. </w:t>
+      </w:r>
+      <w:proofErr w:type="gramStart"/>
+      <w:r>
+        <w:rPr>
+          <w:rFonts w:ascii="Arial" w:hAnsi="Arial" w:cs="Arial"/>
+        </w:rPr>
+        <w:t>However ,the</w:t>
+      </w:r>
+      <w:proofErr w:type="gramEnd"/>
+      <w:r>
+        <w:rPr>
+          <w:rFonts w:ascii="Arial" w:hAnsi="Arial" w:cs="Arial"/>
+        </w:rPr>
+        <w:t xml:space="preserve"> boarder or guest status will still be the regard of the people toward them unless they integrate themselves  fully with community life. </w:t>
       </w:r>
     </w:p>
     <w:p>
@@ -5539,7 +6168,21 @@
         <w:rPr>
           <w:rFonts w:ascii="Arial" w:hAnsi="Arial" w:cs="Arial"/>
         </w:rPr>
-        <w:t xml:space="preserve">. Some trainees tend to stay close to key informants and political player during their stay in the community. Due to this, their social circle become  limited and their interactions is confined to a few people. Immersion activities must always take into account the involvement of the majority. </w:t>
+        <w:t xml:space="preserve">. Some trainees tend to stay close to key informants and political player during their stay in the community. Due to this, their social circle </w:t>
+      </w:r>
+      <w:proofErr w:type="gramStart"/>
+      <w:r>
+        <w:rPr>
+          <w:rFonts w:ascii="Arial" w:hAnsi="Arial" w:cs="Arial"/>
+        </w:rPr>
+        <w:t>become  limited</w:t>
+      </w:r>
+      <w:proofErr w:type="gramEnd"/>
+      <w:r>
+        <w:rPr>
+          <w:rFonts w:ascii="Arial" w:hAnsi="Arial" w:cs="Arial"/>
+        </w:rPr>
+        <w:t xml:space="preserve"> and their interactions is confined to a few people. Immersion activities must always take into account the involvement of the majority. </w:t>
       </w:r>
     </w:p>
     <w:p>
@@ -6699,7 +7342,63 @@
         <w:rPr>
           <w:rFonts w:ascii="Arial" w:hAnsi="Arial" w:cs="Arial"/>
         </w:rPr>
-        <w:t>Projects must promote civic consciousness imbued with good citizenship values of Pagkamaka-Diyos, Pagkamaka-Tao, Pagkamaka-Bansa and Pagkamaka-Kalikasan.</w:t>
+        <w:t xml:space="preserve">Projects must promote civic consciousness imbued with good citizenship values of </w:t>
+      </w:r>
+      <w:proofErr w:type="spellStart"/>
+      <w:r>
+        <w:rPr>
+          <w:rFonts w:ascii="Arial" w:hAnsi="Arial" w:cs="Arial"/>
+        </w:rPr>
+        <w:t>Pagkamaka-Diyos</w:t>
+      </w:r>
+      <w:proofErr w:type="spellEnd"/>
+      <w:r>
+        <w:rPr>
+          <w:rFonts w:ascii="Arial" w:hAnsi="Arial" w:cs="Arial"/>
+        </w:rPr>
+        <w:t xml:space="preserve">, </w:t>
+      </w:r>
+      <w:proofErr w:type="spellStart"/>
+      <w:r>
+        <w:rPr>
+          <w:rFonts w:ascii="Arial" w:hAnsi="Arial" w:cs="Arial"/>
+        </w:rPr>
+        <w:t>Pagkamaka</w:t>
+      </w:r>
+      <w:proofErr w:type="spellEnd"/>
+      <w:r>
+        <w:rPr>
+          <w:rFonts w:ascii="Arial" w:hAnsi="Arial" w:cs="Arial"/>
+        </w:rPr>
+        <w:t xml:space="preserve">-Tao, </w:t>
+      </w:r>
+      <w:proofErr w:type="spellStart"/>
+      <w:r>
+        <w:rPr>
+          <w:rFonts w:ascii="Arial" w:hAnsi="Arial" w:cs="Arial"/>
+        </w:rPr>
+        <w:t>Pagkamaka-Bansa</w:t>
+      </w:r>
+      <w:proofErr w:type="spellEnd"/>
+      <w:r>
+        <w:rPr>
+          <w:rFonts w:ascii="Arial" w:hAnsi="Arial" w:cs="Arial"/>
+        </w:rPr>
+        <w:t xml:space="preserve"> and </w:t>
+      </w:r>
+      <w:proofErr w:type="spellStart"/>
+      <w:r>
+        <w:rPr>
+          <w:rFonts w:ascii="Arial" w:hAnsi="Arial" w:cs="Arial"/>
+        </w:rPr>
+        <w:t>Pagkamaka-Kalikasan</w:t>
+      </w:r>
+      <w:proofErr w:type="spellEnd"/>
+      <w:r>
+        <w:rPr>
+          <w:rFonts w:ascii="Arial" w:hAnsi="Arial" w:cs="Arial"/>
+        </w:rPr>
+        <w:t>.</w:t>
       </w:r>
     </w:p>
     <w:p>
@@ -6918,7 +7617,27 @@
           <w:szCs w:val="22"/>
           <w:lang w:val="en-US"/>
         </w:rPr>
-        <w:t xml:space="preserve">Letter of request regarding their immersion to the community or the partner agency signed by the trainor/ coordinator and approved by the NSTP Director. </w:t>
+        <w:t xml:space="preserve">Letter of request regarding their immersion to the community or the partner agency signed by the </w:t>
+      </w:r>
+      <w:proofErr w:type="spellStart"/>
+      <w:r>
+        <w:rPr>
+          <w:rFonts w:ascii="Calibri" w:hAnsi="Calibri" w:cs="Calibri"/>
+          <w:sz w:val="22"/>
+          <w:szCs w:val="22"/>
+          <w:lang w:val="en-US"/>
+        </w:rPr>
+        <w:t>trainor</w:t>
+      </w:r>
+      <w:proofErr w:type="spellEnd"/>
+      <w:r>
+        <w:rPr>
+          <w:rFonts w:ascii="Calibri" w:hAnsi="Calibri" w:cs="Calibri"/>
+          <w:sz w:val="22"/>
+          <w:szCs w:val="22"/>
+          <w:lang w:val="en-US"/>
+        </w:rPr>
+        <w:t xml:space="preserve">/ coordinator and approved by the NSTP Director. </w:t>
       </w:r>
     </w:p>
     <w:p>
@@ -6968,7 +7687,27 @@
           <w:szCs w:val="22"/>
           <w:lang w:val="en-US"/>
         </w:rPr>
-        <w:t xml:space="preserve">Trainees, based on the identified needs, submit a project design t the community for approval. </w:t>
+        <w:t xml:space="preserve">Trainees, based on the identified needs, submit a project design </w:t>
+      </w:r>
+      <w:proofErr w:type="spellStart"/>
+      <w:r>
+        <w:rPr>
+          <w:rFonts w:ascii="Calibri" w:hAnsi="Calibri" w:cs="Calibri"/>
+          <w:sz w:val="22"/>
+          <w:szCs w:val="22"/>
+          <w:lang w:val="en-US"/>
+        </w:rPr>
+        <w:t>t</w:t>
+      </w:r>
+      <w:proofErr w:type="spellEnd"/>
+      <w:r>
+        <w:rPr>
+          <w:rFonts w:ascii="Calibri" w:hAnsi="Calibri" w:cs="Calibri"/>
+          <w:sz w:val="22"/>
+          <w:szCs w:val="22"/>
+          <w:lang w:val="en-US"/>
+        </w:rPr>
+        <w:t xml:space="preserve"> the community for approval. </w:t>
       </w:r>
     </w:p>
     <w:p>
@@ -7165,7 +7904,21 @@
         <w:rPr>
           <w:rFonts w:ascii="Arial" w:hAnsi="Arial" w:cs="Arial"/>
         </w:rPr>
-        <w:t xml:space="preserve"> 3) Appreciate  the value of making effective project proposal in the NSTP program following the suggested format.</w:t>
+        <w:t xml:space="preserve"> 3) </w:t>
+      </w:r>
+      <w:proofErr w:type="gramStart"/>
+      <w:r>
+        <w:rPr>
+          <w:rFonts w:ascii="Arial" w:hAnsi="Arial" w:cs="Arial"/>
+        </w:rPr>
+        <w:t>Appreciate  the</w:t>
+      </w:r>
+      <w:proofErr w:type="gramEnd"/>
+      <w:r>
+        <w:rPr>
+          <w:rFonts w:ascii="Arial" w:hAnsi="Arial" w:cs="Arial"/>
+        </w:rPr>
+        <w:t xml:space="preserve"> value of making effective project proposal in the NSTP program following the suggested format.</w:t>
       </w:r>
     </w:p>
     <w:p>
@@ -7210,7 +7963,21 @@
         <w:rPr>
           <w:rFonts w:ascii="Arial" w:hAnsi="Arial" w:cs="Arial"/>
         </w:rPr>
-        <w:t>PROJECT is a time bound undertaking that is carried out to create a unique service. It combines resources and channelled into a temporary structure in order to accomplish a speciﬁc goal.</w:t>
+        <w:t xml:space="preserve">PROJECT is a time bound undertaking that is carried out to create a unique service. It combines resources and </w:t>
+      </w:r>
+      <w:proofErr w:type="spellStart"/>
+      <w:r>
+        <w:rPr>
+          <w:rFonts w:ascii="Arial" w:hAnsi="Arial" w:cs="Arial"/>
+        </w:rPr>
+        <w:t>channelled</w:t>
+      </w:r>
+      <w:proofErr w:type="spellEnd"/>
+      <w:r>
+        <w:rPr>
+          <w:rFonts w:ascii="Arial" w:hAnsi="Arial" w:cs="Arial"/>
+        </w:rPr>
+        <w:t xml:space="preserve"> into a temporary structure in order to accomplish a speciﬁc goal.</w:t>
       </w:r>
     </w:p>
     <w:p>
@@ -7393,7 +8160,21 @@
         <w:rPr>
           <w:rFonts w:ascii="Arial" w:hAnsi="Arial" w:cs="Arial"/>
         </w:rPr>
-        <w:t>A project proposal is a guide for both the trainees and trainers in attaining task while they’re in community immersion. It serves as the basis of designing program of activities and key instruments and inputs In monitoring and evaluating the projects to be undertaken in the community.</w:t>
+        <w:t xml:space="preserve">A project proposal is a guide for both the trainees and trainers in attaining task while they’re in community immersion. It serves as the basis of designing program of activities and key instruments and inputs </w:t>
+      </w:r>
+      <w:proofErr w:type="gramStart"/>
+      <w:r>
+        <w:rPr>
+          <w:rFonts w:ascii="Arial" w:hAnsi="Arial" w:cs="Arial"/>
+        </w:rPr>
+        <w:t>In</w:t>
+      </w:r>
+      <w:proofErr w:type="gramEnd"/>
+      <w:r>
+        <w:rPr>
+          <w:rFonts w:ascii="Arial" w:hAnsi="Arial" w:cs="Arial"/>
+        </w:rPr>
+        <w:t xml:space="preserve"> monitoring and evaluating the projects to be undertaken in the community.</w:t>
       </w:r>
     </w:p>
     <w:p>
@@ -7667,7 +8448,21 @@
         <w:rPr>
           <w:rFonts w:ascii="Arial" w:hAnsi="Arial" w:cs="Arial"/>
         </w:rPr>
-        <w:t>This part enumerates the names of the persons to be involved in the project, their year level (if trainees), Rank (if trainers), Contact numbers and address or college. If there are several activities that require several leaders in every undertaking names must be speciﬁed per activity.</w:t>
+        <w:t xml:space="preserve">This part enumerates the names of the persons to be involved in the project, their year level (if trainees), Rank (if trainers), Contact numbers and address or college. If there are several activities that require several leaders in every undertaking </w:t>
+      </w:r>
+      <w:proofErr w:type="gramStart"/>
+      <w:r>
+        <w:rPr>
+          <w:rFonts w:ascii="Arial" w:hAnsi="Arial" w:cs="Arial"/>
+        </w:rPr>
+        <w:t>names</w:t>
+      </w:r>
+      <w:proofErr w:type="gramEnd"/>
+      <w:r>
+        <w:rPr>
+          <w:rFonts w:ascii="Arial" w:hAnsi="Arial" w:cs="Arial"/>
+        </w:rPr>
+        <w:t xml:space="preserve"> must be speciﬁed per activity.</w:t>
       </w:r>
     </w:p>
     <w:p>
@@ -7800,7 +8595,21 @@
         <w:rPr>
           <w:rFonts w:ascii="Arial" w:hAnsi="Arial" w:cs="Arial"/>
         </w:rPr>
-        <w:t>General objectives Can be framed as basis of formulating specific objectives of the project. It must also consider the domains of learning such as the cognitive (Knowledge-mind), psychomotor(skills-body) and affective (values/ behaviour-heart).</w:t>
+        <w:t xml:space="preserve">General objectives Can be framed as basis of formulating specific objectives of the project. It must also consider the domains of learning such as the cognitive (Knowledge-mind), psychomotor(skills-body) and affective (values/ </w:t>
+      </w:r>
+      <w:proofErr w:type="spellStart"/>
+      <w:r>
+        <w:rPr>
+          <w:rFonts w:ascii="Arial" w:hAnsi="Arial" w:cs="Arial"/>
+        </w:rPr>
+        <w:t>behaviour</w:t>
+      </w:r>
+      <w:proofErr w:type="spellEnd"/>
+      <w:r>
+        <w:rPr>
+          <w:rFonts w:ascii="Arial" w:hAnsi="Arial" w:cs="Arial"/>
+        </w:rPr>
+        <w:t>-heart).</w:t>
       </w:r>
     </w:p>
     <w:p>
@@ -7896,7 +8705,21 @@
           <w:rFonts w:ascii="Arial" w:hAnsi="Arial" w:cs="Arial"/>
         </w:rPr>
         <w:lastRenderedPageBreak/>
-        <w:t>output of the project, beneﬁts derived from it and most probable recipients of the beneﬁts of the project .It must be written in 3 to 5 paragraphs.</w:t>
+        <w:t xml:space="preserve">output of the project, beneﬁts derived from it and most probable recipients of the beneﬁts of the </w:t>
+      </w:r>
+      <w:proofErr w:type="gramStart"/>
+      <w:r>
+        <w:rPr>
+          <w:rFonts w:ascii="Arial" w:hAnsi="Arial" w:cs="Arial"/>
+        </w:rPr>
+        <w:t>project .It</w:t>
+      </w:r>
+      <w:proofErr w:type="gramEnd"/>
+      <w:r>
+        <w:rPr>
+          <w:rFonts w:ascii="Arial" w:hAnsi="Arial" w:cs="Arial"/>
+        </w:rPr>
+        <w:t xml:space="preserve"> must be written in 3 to 5 paragraphs.</w:t>
       </w:r>
     </w:p>
     <w:p>
@@ -7987,7 +8810,37 @@
         <w:rPr>
           <w:rFonts w:ascii="Arial" w:hAnsi="Arial" w:cs="Arial"/>
         </w:rPr>
-        <w:t>This part cite the activities or strategies that should be undertaken to in order to achieve the objectives of the project . It should describe the general approach of the project, agency counterpart in case of partnership, responsibilities, and obligations, Man power requirement and the Manner on how to speciﬁc activity will undertaken if the project calls for it.</w:t>
+        <w:t xml:space="preserve">This part cite the activities or strategies that should be undertaken to in order to achieve the objectives of the </w:t>
+      </w:r>
+      <w:proofErr w:type="gramStart"/>
+      <w:r>
+        <w:rPr>
+          <w:rFonts w:ascii="Arial" w:hAnsi="Arial" w:cs="Arial"/>
+        </w:rPr>
+        <w:t>project .</w:t>
+      </w:r>
+      <w:proofErr w:type="gramEnd"/>
+      <w:r>
+        <w:rPr>
+          <w:rFonts w:ascii="Arial" w:hAnsi="Arial" w:cs="Arial"/>
+        </w:rPr>
+        <w:t xml:space="preserve"> It should describe the general approach of the project, agency counterpart in case of partnership, responsibilities, and obligations, Man power requirement and the Manner on how to speciﬁc activity will </w:t>
+      </w:r>
+      <w:proofErr w:type="spellStart"/>
+      <w:proofErr w:type="gramStart"/>
+      <w:r>
+        <w:rPr>
+          <w:rFonts w:ascii="Arial" w:hAnsi="Arial" w:cs="Arial"/>
+        </w:rPr>
+        <w:t>undertaken</w:t>
+      </w:r>
+      <w:proofErr w:type="spellEnd"/>
+      <w:proofErr w:type="gramEnd"/>
+      <w:r>
+        <w:rPr>
+          <w:rFonts w:ascii="Arial" w:hAnsi="Arial" w:cs="Arial"/>
+        </w:rPr>
+        <w:t xml:space="preserve"> if the project calls for it.</w:t>
       </w:r>
     </w:p>
     <w:p>
@@ -8015,7 +8868,21 @@
         <w:rPr>
           <w:rFonts w:ascii="Arial" w:hAnsi="Arial" w:cs="Arial"/>
         </w:rPr>
-        <w:t xml:space="preserve"> In preparation of the budget, the budgetary requirement of all activities must be considered. The amount varies depending on the extent of the project coverage. For most instances, the bigger the project the larger the budget required. In many cases budget depends on the size of expenditures needed. Sources of funds must also be speciﬁed. </w:t>
+        <w:t xml:space="preserve"> </w:t>
+      </w:r>
+      <w:proofErr w:type="gramStart"/>
+      <w:r>
+        <w:rPr>
+          <w:rFonts w:ascii="Arial" w:hAnsi="Arial" w:cs="Arial"/>
+        </w:rPr>
+        <w:t>In</w:t>
+      </w:r>
+      <w:proofErr w:type="gramEnd"/>
+      <w:r>
+        <w:rPr>
+          <w:rFonts w:ascii="Arial" w:hAnsi="Arial" w:cs="Arial"/>
+        </w:rPr>
+        <w:t xml:space="preserve"> preparation of the budget, the budgetary requirement of all activities must be considered. The amount varies depending on the extent of the project coverage. For most instances, the bigger the project the larger the budget required. In many cases budget depends on the size of expenditures needed. Sources of funds must also be speciﬁed. </w:t>
       </w:r>
     </w:p>
     <w:p>
@@ -8070,7 +8937,21 @@
         <w:rPr>
           <w:rFonts w:ascii="Arial" w:hAnsi="Arial" w:cs="Arial"/>
         </w:rPr>
-        <w:t>It is worth while to give attention to the critical role played by planning in the execution of the project. Remember, “if you fail to plan, you plan to fail.”</w:t>
+        <w:t xml:space="preserve">It is </w:t>
+      </w:r>
+      <w:proofErr w:type="spellStart"/>
+      <w:r>
+        <w:rPr>
+          <w:rFonts w:ascii="Arial" w:hAnsi="Arial" w:cs="Arial"/>
+        </w:rPr>
+        <w:t>worth while</w:t>
+      </w:r>
+      <w:proofErr w:type="spellEnd"/>
+      <w:r>
+        <w:rPr>
+          <w:rFonts w:ascii="Arial" w:hAnsi="Arial" w:cs="Arial"/>
+        </w:rPr>
+        <w:t xml:space="preserve"> to give attention to the critical role played by planning in the execution of the project. Remember, “if you fail to plan, you plan to fail.”</w:t>
       </w:r>
     </w:p>
     <w:p>
@@ -8218,7 +9099,21 @@
         <w:rPr>
           <w:rFonts w:ascii="Arial" w:hAnsi="Arial" w:cs="Arial"/>
         </w:rPr>
-        <w:t xml:space="preserve">          Planning and implementing a NSTP project is one vital issue in NSTP community immersion. Measuring the success of the project is another thing. The trainees do not carry out plans just for the sake of compliance; otherwise the very purpose of community immersion is defeated. Hence, proper documenting, monitoring and evaluating the NSTP community-based projects are a must.</w:t>
+        <w:t xml:space="preserve">          Planning and implementing a NSTP project is one vital issue in NSTP community immersion. Measuring the success of the project is another thing. The trainees do not carry out plans just for the sake of compliance; </w:t>
+      </w:r>
+      <w:proofErr w:type="gramStart"/>
+      <w:r>
+        <w:rPr>
+          <w:rFonts w:ascii="Arial" w:hAnsi="Arial" w:cs="Arial"/>
+        </w:rPr>
+        <w:t>otherwise</w:t>
+      </w:r>
+      <w:proofErr w:type="gramEnd"/>
+      <w:r>
+        <w:rPr>
+          <w:rFonts w:ascii="Arial" w:hAnsi="Arial" w:cs="Arial"/>
+        </w:rPr>
+        <w:t xml:space="preserve"> the very purpose of community immersion is defeated. Hence, proper documenting, monitoring and evaluating the NSTP community-based projects are a must.</w:t>
       </w:r>
     </w:p>
     <w:p>
@@ -8383,7 +9278,21 @@
         <w:rPr>
           <w:rFonts w:ascii="Arial" w:hAnsi="Arial" w:cs="Arial"/>
         </w:rPr>
-        <w:t>A dynamic documentation service requires information on new development in argument relevant to the work and the program, Specially on:</w:t>
+        <w:t xml:space="preserve">A dynamic documentation service requires information on new development in argument relevant to the work and the program, </w:t>
+      </w:r>
+      <w:proofErr w:type="gramStart"/>
+      <w:r>
+        <w:rPr>
+          <w:rFonts w:ascii="Arial" w:hAnsi="Arial" w:cs="Arial"/>
+        </w:rPr>
+        <w:t>Specially</w:t>
+      </w:r>
+      <w:proofErr w:type="gramEnd"/>
+      <w:r>
+        <w:rPr>
+          <w:rFonts w:ascii="Arial" w:hAnsi="Arial" w:cs="Arial"/>
+        </w:rPr>
+        <w:t xml:space="preserve"> on:</w:t>
       </w:r>
     </w:p>
     <w:p>
@@ -8478,7 +9387,21 @@
         <w:rPr>
           <w:rFonts w:ascii="Arial" w:hAnsi="Arial" w:cs="Arial"/>
         </w:rPr>
-        <w:t>Staff personal evidence for rating of student trainees performance and growth;</w:t>
+        <w:t xml:space="preserve">Staff personal evidence for rating of student </w:t>
+      </w:r>
+      <w:proofErr w:type="gramStart"/>
+      <w:r>
+        <w:rPr>
+          <w:rFonts w:ascii="Arial" w:hAnsi="Arial" w:cs="Arial"/>
+        </w:rPr>
+        <w:t>trainees</w:t>
+      </w:r>
+      <w:proofErr w:type="gramEnd"/>
+      <w:r>
+        <w:rPr>
+          <w:rFonts w:ascii="Arial" w:hAnsi="Arial" w:cs="Arial"/>
+        </w:rPr>
+        <w:t xml:space="preserve"> performance and growth;</w:t>
       </w:r>
     </w:p>
     <w:p>
@@ -8706,7 +9629,21 @@
         <w:rPr>
           <w:rFonts w:ascii="Arial" w:hAnsi="Arial" w:cs="Arial"/>
         </w:rPr>
-        <w:t>For trainors,</w:t>
+        <w:t xml:space="preserve">For </w:t>
+      </w:r>
+      <w:proofErr w:type="spellStart"/>
+      <w:r>
+        <w:rPr>
+          <w:rFonts w:ascii="Arial" w:hAnsi="Arial" w:cs="Arial"/>
+        </w:rPr>
+        <w:t>trainors</w:t>
+      </w:r>
+      <w:proofErr w:type="spellEnd"/>
+      <w:r>
+        <w:rPr>
+          <w:rFonts w:ascii="Arial" w:hAnsi="Arial" w:cs="Arial"/>
+        </w:rPr>
+        <w:t>,</w:t>
       </w:r>
     </w:p>
     <w:p>
@@ -8986,8 +9923,16 @@
         <w:rPr>
           <w:rFonts w:ascii="Arial" w:hAnsi="Arial" w:cs="Arial"/>
         </w:rPr>
-        <w:t xml:space="preserve">       Monitoring NSTP projects is very essential to determine :</w:t>
-      </w:r>
+        <w:t xml:space="preserve">       Monitoring NSTP projects is very essential to </w:t>
+      </w:r>
+      <w:proofErr w:type="gramStart"/>
+      <w:r>
+        <w:rPr>
+          <w:rFonts w:ascii="Arial" w:hAnsi="Arial" w:cs="Arial"/>
+        </w:rPr>
+        <w:t>determine :</w:t>
+      </w:r>
+      <w:proofErr w:type="gramEnd"/>
     </w:p>
     <w:p>
       <w:pPr>
@@ -9014,22 +9959,50 @@
         <w:rPr>
           <w:rFonts w:ascii="Arial" w:hAnsi="Arial" w:cs="Arial"/>
         </w:rPr>
-        <w:t xml:space="preserve">2. Whether the activities where conducted as scheduled;  and </w:t>
-      </w:r>
-    </w:p>
-    <w:p>
-      <w:pPr>
-        <w:pStyle w:val="NoSpacing"/>
-        <w:jc w:val="both"/>
-        <w:rPr>
-          <w:rFonts w:ascii="Arial" w:hAnsi="Arial" w:cs="Arial"/>
-        </w:rPr>
-      </w:pPr>
-      <w:r>
-        <w:rPr>
-          <w:rFonts w:ascii="Arial" w:hAnsi="Arial" w:cs="Arial"/>
-        </w:rPr>
-        <w:t xml:space="preserve">3. Whether the output where produced on time or outputs were in right quantity and quality as specified on the project design. </w:t>
+        <w:t xml:space="preserve">2. Whether the activities where conducted as </w:t>
+      </w:r>
+      <w:proofErr w:type="gramStart"/>
+      <w:r>
+        <w:rPr>
+          <w:rFonts w:ascii="Arial" w:hAnsi="Arial" w:cs="Arial"/>
+        </w:rPr>
+        <w:t>scheduled;  and</w:t>
+      </w:r>
+      <w:proofErr w:type="gramEnd"/>
+      <w:r>
+        <w:rPr>
+          <w:rFonts w:ascii="Arial" w:hAnsi="Arial" w:cs="Arial"/>
+        </w:rPr>
+        <w:t xml:space="preserve"> </w:t>
+      </w:r>
+    </w:p>
+    <w:p>
+      <w:pPr>
+        <w:pStyle w:val="NoSpacing"/>
+        <w:jc w:val="both"/>
+        <w:rPr>
+          <w:rFonts w:ascii="Arial" w:hAnsi="Arial" w:cs="Arial"/>
+        </w:rPr>
+      </w:pPr>
+      <w:r>
+        <w:rPr>
+          <w:rFonts w:ascii="Arial" w:hAnsi="Arial" w:cs="Arial"/>
+        </w:rPr>
+        <w:t xml:space="preserve">3. Whether the output </w:t>
+      </w:r>
+      <w:proofErr w:type="gramStart"/>
+      <w:r>
+        <w:rPr>
+          <w:rFonts w:ascii="Arial" w:hAnsi="Arial" w:cs="Arial"/>
+        </w:rPr>
+        <w:t>where</w:t>
+      </w:r>
+      <w:proofErr w:type="gramEnd"/>
+      <w:r>
+        <w:rPr>
+          <w:rFonts w:ascii="Arial" w:hAnsi="Arial" w:cs="Arial"/>
+        </w:rPr>
+        <w:t xml:space="preserve"> produced on time or outputs were in right quantity and quality as specified on the project design. </w:t>
       </w:r>
     </w:p>
     <w:p>
@@ -9089,7 +10062,21 @@
         <w:rPr>
           <w:rFonts w:ascii="Arial" w:hAnsi="Arial" w:cs="Arial"/>
         </w:rPr>
-        <w:t>People involved in monitoring community service projects done by the trainees taking community immersion are the trainees themselves, Trainors, barangay officials concerned, partner agencies involved in the projects and others who are not involved but are concerned with the project.</w:t>
+        <w:t xml:space="preserve">People involved in monitoring community service projects done by the trainees taking community immersion are the trainees themselves, </w:t>
+      </w:r>
+      <w:proofErr w:type="spellStart"/>
+      <w:r>
+        <w:rPr>
+          <w:rFonts w:ascii="Arial" w:hAnsi="Arial" w:cs="Arial"/>
+        </w:rPr>
+        <w:t>Trainors</w:t>
+      </w:r>
+      <w:proofErr w:type="spellEnd"/>
+      <w:r>
+        <w:rPr>
+          <w:rFonts w:ascii="Arial" w:hAnsi="Arial" w:cs="Arial"/>
+        </w:rPr>
+        <w:t>, barangay officials concerned, partner agencies involved in the projects and others who are not involved but are concerned with the project.</w:t>
       </w:r>
     </w:p>
     <w:p>
@@ -9258,7 +10245,23 @@
           <w:rFonts w:ascii="Arial" w:hAnsi="Arial" w:cs="Arial"/>
           <w:bCs/>
         </w:rPr>
-        <w:t>Professional community workers do not dare  rely on their good memory to record their findings in the community. They use tools and processes to record, monitor and validate the soundness of the information and activities they have. Some of the helpful tools in monitoring NSTP projects include:</w:t>
+        <w:t xml:space="preserve">Professional community workers do not </w:t>
+      </w:r>
+      <w:proofErr w:type="gramStart"/>
+      <w:r>
+        <w:rPr>
+          <w:rFonts w:ascii="Arial" w:hAnsi="Arial" w:cs="Arial"/>
+          <w:bCs/>
+        </w:rPr>
+        <w:t>dare  rely</w:t>
+      </w:r>
+      <w:proofErr w:type="gramEnd"/>
+      <w:r>
+        <w:rPr>
+          <w:rFonts w:ascii="Arial" w:hAnsi="Arial" w:cs="Arial"/>
+          <w:bCs/>
+        </w:rPr>
+        <w:t xml:space="preserve"> on their good memory to record their findings in the community. They use tools and processes to record, monitor and validate the soundness of the information and activities they have. Some of the helpful tools in monitoring NSTP projects include:</w:t>
       </w:r>
     </w:p>
     <w:p>
@@ -9286,7 +10289,49 @@
         <w:rPr>
           <w:rFonts w:ascii="Arial" w:hAnsi="Arial" w:cs="Arial"/>
         </w:rPr>
-        <w:t xml:space="preserve"> According to merriam-webster On-line dictionary: a journal is “ (a) an account of day-to day events. (b) a record of experiences, ideas, or reflection kept regularly for private use.” Similarly, a process recording is also an account of day to day events, but is deals heavily on how a certain task was performed and achieved. This can be very useful in putting together the pieces of data gathered. A good needs assessment is found the strength and up-to-datedness of events being monitored</w:t>
+        <w:t xml:space="preserve"> According to </w:t>
+      </w:r>
+      <w:proofErr w:type="spellStart"/>
+      <w:r>
+        <w:rPr>
+          <w:rFonts w:ascii="Arial" w:hAnsi="Arial" w:cs="Arial"/>
+        </w:rPr>
+        <w:t>merriam</w:t>
+      </w:r>
+      <w:proofErr w:type="spellEnd"/>
+      <w:r>
+        <w:rPr>
+          <w:rFonts w:ascii="Arial" w:hAnsi="Arial" w:cs="Arial"/>
+        </w:rPr>
+        <w:t xml:space="preserve">-webster On-line dictionary: a journal is </w:t>
+      </w:r>
+      <w:proofErr w:type="gramStart"/>
+      <w:r>
+        <w:rPr>
+          <w:rFonts w:ascii="Arial" w:hAnsi="Arial" w:cs="Arial"/>
+        </w:rPr>
+        <w:t>“ (</w:t>
+      </w:r>
+      <w:proofErr w:type="gramEnd"/>
+      <w:r>
+        <w:rPr>
+          <w:rFonts w:ascii="Arial" w:hAnsi="Arial" w:cs="Arial"/>
+        </w:rPr>
+        <w:t xml:space="preserve">a) an account of day-to day events. (b) a record of experiences, ideas, or reflection kept regularly for private use.” Similarly, a process recording is also an account of </w:t>
+      </w:r>
+      <w:proofErr w:type="gramStart"/>
+      <w:r>
+        <w:rPr>
+          <w:rFonts w:ascii="Arial" w:hAnsi="Arial" w:cs="Arial"/>
+        </w:rPr>
+        <w:t>day to day</w:t>
+      </w:r>
+      <w:proofErr w:type="gramEnd"/>
+      <w:r>
+        <w:rPr>
+          <w:rFonts w:ascii="Arial" w:hAnsi="Arial" w:cs="Arial"/>
+        </w:rPr>
+        <w:t xml:space="preserve"> events, but is deals heavily on how a certain task was performed and achieved. This can be very useful in putting together the pieces of data gathered. A good needs assessment is found the strength and up-to-datedness of events being monitored</w:t>
       </w:r>
     </w:p>
     <w:p>
@@ -9687,7 +10732,23 @@
           <w:rFonts w:ascii="Arial" w:hAnsi="Arial" w:cs="Arial"/>
           <w:bCs/>
         </w:rPr>
-        <w:t>In measuring adequacy, trainees need to look into the .effectiveness of the project in terms of the number of clients being serve.</w:t>
+        <w:t xml:space="preserve">In measuring adequacy, trainees need to look into </w:t>
+      </w:r>
+      <w:proofErr w:type="gramStart"/>
+      <w:r>
+        <w:rPr>
+          <w:rFonts w:ascii="Arial" w:hAnsi="Arial" w:cs="Arial"/>
+          <w:bCs/>
+        </w:rPr>
+        <w:t>the .effectiveness</w:t>
+      </w:r>
+      <w:proofErr w:type="gramEnd"/>
+      <w:r>
+        <w:rPr>
+          <w:rFonts w:ascii="Arial" w:hAnsi="Arial" w:cs="Arial"/>
+          <w:bCs/>
+        </w:rPr>
+        <w:t xml:space="preserve"> of the project in terms of the number of clients being serve.</w:t>
       </w:r>
     </w:p>
     <w:p>
@@ -9745,7 +10806,23 @@
           <w:rFonts w:ascii="Arial" w:hAnsi="Arial" w:cs="Arial"/>
           <w:bCs/>
         </w:rPr>
-        <w:t>In evaluating the NSTP project, one should answers the questions on how and why the project worked or did not work. It also responds to the question on how the different projects inputs can be utilized to arrive at the good outcomes.</w:t>
+        <w:t xml:space="preserve">In evaluating the NSTP project, one should </w:t>
+      </w:r>
+      <w:proofErr w:type="gramStart"/>
+      <w:r>
+        <w:rPr>
+          <w:rFonts w:ascii="Arial" w:hAnsi="Arial" w:cs="Arial"/>
+          <w:bCs/>
+        </w:rPr>
+        <w:t>answers</w:t>
+      </w:r>
+      <w:proofErr w:type="gramEnd"/>
+      <w:r>
+        <w:rPr>
+          <w:rFonts w:ascii="Arial" w:hAnsi="Arial" w:cs="Arial"/>
+          <w:bCs/>
+        </w:rPr>
+        <w:t xml:space="preserve"> the questions on how and why the project worked or did not work. It also responds to the question on how the different projects inputs can be utilized to arrive at the good outcomes.</w:t>
       </w:r>
       <w:r>
         <w:rPr>
@@ -9841,6 +10918,7 @@
           <w:bCs/>
         </w:rPr>
       </w:pPr>
+      <w:proofErr w:type="spellStart"/>
       <w:r>
         <w:rPr>
           <w:rFonts w:ascii="Arial" w:hAnsi="Arial" w:cs="Arial"/>
@@ -9855,6 +10933,7 @@
         </w:rPr>
         <w:t>ors</w:t>
       </w:r>
+      <w:proofErr w:type="spellEnd"/>
       <w:r>
         <w:rPr>
           <w:rFonts w:ascii="Arial" w:hAnsi="Arial" w:cs="Arial"/>
@@ -10005,7 +11084,23 @@
           <w:rFonts w:ascii="Arial" w:hAnsi="Arial" w:cs="Arial"/>
           <w:bCs/>
         </w:rPr>
-        <w:t>it must be in behavioural terms.</w:t>
+        <w:t xml:space="preserve">it must be in </w:t>
+      </w:r>
+      <w:proofErr w:type="spellStart"/>
+      <w:r>
+        <w:rPr>
+          <w:rFonts w:ascii="Arial" w:hAnsi="Arial" w:cs="Arial"/>
+          <w:bCs/>
+        </w:rPr>
+        <w:t>behavioural</w:t>
+      </w:r>
+      <w:proofErr w:type="spellEnd"/>
+      <w:r>
+        <w:rPr>
+          <w:rFonts w:ascii="Arial" w:hAnsi="Arial" w:cs="Arial"/>
+          <w:bCs/>
+        </w:rPr>
+        <w:t xml:space="preserve"> terms.</w:t>
       </w:r>
     </w:p>
     <w:p>
@@ -10308,7 +11403,23 @@
           <w:rFonts w:ascii="Arial" w:hAnsi="Arial" w:cs="Arial"/>
           <w:bCs/>
         </w:rPr>
-        <w:t>Evaluation must be undertaken before, during and after the project. Pre-actively, evaluation is done before the conduct of the projects to provide baseline information on knowledge, skills and attitudes and other characteristics of the target clients. Specifically, it provides data on the clients needs, strength and weaknesses regarding the projects.</w:t>
+        <w:t xml:space="preserve">Evaluation must be undertaken before, during and after the project. Pre-actively, evaluation is done before the conduct of the projects to provide baseline information on knowledge, skills and attitudes and other characteristics of the target clients. Specifically, it provides data on the </w:t>
+      </w:r>
+      <w:proofErr w:type="spellStart"/>
+      <w:r>
+        <w:rPr>
+          <w:rFonts w:ascii="Arial" w:hAnsi="Arial" w:cs="Arial"/>
+          <w:bCs/>
+        </w:rPr>
+        <w:t>clients</w:t>
+      </w:r>
+      <w:proofErr w:type="spellEnd"/>
+      <w:r>
+        <w:rPr>
+          <w:rFonts w:ascii="Arial" w:hAnsi="Arial" w:cs="Arial"/>
+          <w:bCs/>
+        </w:rPr>
+        <w:t xml:space="preserve"> needs, strength and weaknesses regarding the projects.</w:t>
       </w:r>
     </w:p>
     <w:p>
@@ -10338,7 +11449,23 @@
           <w:rFonts w:ascii="Arial" w:hAnsi="Arial" w:cs="Arial"/>
           <w:bCs/>
         </w:rPr>
-        <w:t>Evaluation of an ongoing projects is necessary to time out how the projects is progressing. It answers question like: Is the project executed on planned?; Are there problems in the program implementations? What problem have been encountered? What solutions or actions are being taken to attain projects objectives.</w:t>
+        <w:t xml:space="preserve">Evaluation of an ongoing projects is necessary to time out how the projects is progressing. It answers question like: Is the project executed on </w:t>
+      </w:r>
+      <w:proofErr w:type="gramStart"/>
+      <w:r>
+        <w:rPr>
+          <w:rFonts w:ascii="Arial" w:hAnsi="Arial" w:cs="Arial"/>
+          <w:bCs/>
+        </w:rPr>
+        <w:t>planned?;</w:t>
+      </w:r>
+      <w:proofErr w:type="gramEnd"/>
+      <w:r>
+        <w:rPr>
+          <w:rFonts w:ascii="Arial" w:hAnsi="Arial" w:cs="Arial"/>
+          <w:bCs/>
+        </w:rPr>
+        <w:t xml:space="preserve"> Are there problems in the program implementations? What problem have been encountered? What solutions or actions are being taken to attain projects objectives.</w:t>
       </w:r>
     </w:p>
     <w:p>
@@ -10384,14 +11511,18 @@
     </w:p>
     <w:p>
       <w:pPr>
-        <w:pStyle w:val="NoSpacing"/>
-        <w:ind w:left="720"/>
-        <w:jc w:val="both"/>
-        <w:rPr>
-          <w:rFonts w:ascii="Arial" w:hAnsi="Arial" w:cs="Arial"/>
-          <w:lang w:val="en-PH"/>
-        </w:rPr>
-      </w:pPr>
+        <w:rPr>
+          <w:rFonts w:ascii="Arial" w:hAnsi="Arial" w:cs="Arial"/>
+          <w:kern w:val="0"/>
+          <w14:ligatures w14:val="none"/>
+        </w:rPr>
+      </w:pPr>
+      <w:r>
+        <w:rPr>
+          <w:rFonts w:ascii="Arial" w:hAnsi="Arial" w:cs="Arial"/>
+        </w:rPr>
+        <w:br w:type="page"/>
+      </w:r>
     </w:p>
     <w:p>
       <w:pPr>
@@ -10418,6 +11549,119 @@
 <file path=word/numbering.xml><?xml version="1.0" encoding="utf-8"?>
 <w:numbering xmlns:wpc="http://schemas.microsoft.com/office/word/2010/wordprocessingCanvas" xmlns:cx="http://schemas.microsoft.com/office/drawing/2014/chartex" xmlns:cx1="http://schemas.microsoft.com/office/drawing/2015/9/8/chartex" xmlns:cx2="http://schemas.microsoft.com/office/drawing/2015/10/21/chartex" xmlns:cx3="http://schemas.microsoft.com/office/drawing/2016/5/9/chartex" xmlns:cx4="http://schemas.microsoft.com/office/drawing/2016/5/10/chartex" xmlns:cx5="http://schemas.microsoft.com/office/drawing/2016/5/11/chartex" xmlns:cx6="http://schemas.microsoft.com/office/drawing/2016/5/12/chartex" xmlns:cx7="http://schemas.microsoft.com/office/drawing/2016/5/13/chartex" xmlns:cx8="http://schemas.microsoft.com/office/drawing/2016/5/14/chartex" xmlns:mc="http://schemas.openxmlformats.org/markup-compatibility/2006" xmlns:aink="http://schemas.microsoft.com/office/drawing/2016/ink" xmlns:am3d="http://schemas.microsoft.com/office/drawing/2017/model3d" xmlns:o="urn:schemas-microsoft-com:office:office" xmlns:oel="http://schemas.microsoft.com/office/2019/extlst" xmlns:r="http://schemas.openxmlformats.org/officeDocument/2006/relationships" xmlns:m="http://schemas.openxmlformats.org/officeDocument/2006/math" xmlns:v="urn:schemas-microsoft-com:vml" xmlns:wp14="http://schemas.microsoft.com/office/word/2010/wordprocessingDrawing" xmlns:wp="http://schemas.openxmlformats.org/drawingml/2006/wordprocessingDrawing" xmlns:w10="urn:schemas-microsoft-com:office:word" xmlns:w="http://schemas.openxmlformats.org/wordprocessingml/2006/main" xmlns:w14="http://schemas.microsoft.com/office/word/2010/wordml" xmlns:w15="http://schemas.microsoft.com/office/word/2012/wordml" xmlns:w16cex="http://schemas.microsoft.com/office/word/2018/wordml/cex" xmlns:w16cid="http://schemas.microsoft.com/office/word/2016/wordml/cid" xmlns:w16="http://schemas.microsoft.com/office/word/2018/wordml" xmlns:w16sdtdh="http://schemas.microsoft.com/office/word/2020/wordml/sdtdatahash" xmlns:w16se="http://schemas.microsoft.com/office/word/2015/wordml/symex" xmlns:wpg="http://schemas.microsoft.com/office/word/2010/wordprocessingGroup" xmlns:wpi="http://schemas.microsoft.com/office/word/2010/wordprocessingInk" xmlns:wne="http://schemas.microsoft.com/office/word/2006/wordml" xmlns:wps="http://schemas.microsoft.com/office/word/2010/wordprocessingShape" mc:Ignorable="w14 w15 w16se w16cid w16 w16cex w16sdtdh wp14">
   <w:abstractNum w:abstractNumId="0" w15:restartNumberingAfterBreak="0">
+    <w:nsid w:val="00C70E16"/>
+    <w:multiLevelType w:val="hybridMultilevel"/>
+    <w:tmpl w:val="105A91B2"/>
+    <w:lvl w:ilvl="0" w:tplc="34090009">
+      <w:start w:val="1"/>
+      <w:numFmt w:val="bullet"/>
+      <w:lvlText w:val=""/>
+      <w:lvlJc w:val="left"/>
+      <w:pPr>
+        <w:ind w:left="720" w:hanging="360"/>
+      </w:pPr>
+      <w:rPr>
+        <w:rFonts w:ascii="Wingdings" w:hAnsi="Wingdings" w:hint="default"/>
+      </w:rPr>
+    </w:lvl>
+    <w:lvl w:ilvl="1" w:tplc="34090003" w:tentative="1">
+      <w:start w:val="1"/>
+      <w:numFmt w:val="bullet"/>
+      <w:lvlText w:val="o"/>
+      <w:lvlJc w:val="left"/>
+      <w:pPr>
+        <w:ind w:left="1440" w:hanging="360"/>
+      </w:pPr>
+      <w:rPr>
+        <w:rFonts w:ascii="Courier New" w:hAnsi="Courier New" w:cs="Courier New" w:hint="default"/>
+      </w:rPr>
+    </w:lvl>
+    <w:lvl w:ilvl="2" w:tplc="34090005" w:tentative="1">
+      <w:start w:val="1"/>
+      <w:numFmt w:val="bullet"/>
+      <w:lvlText w:val=""/>
+      <w:lvlJc w:val="left"/>
+      <w:pPr>
+        <w:ind w:left="2160" w:hanging="360"/>
+      </w:pPr>
+      <w:rPr>
+        <w:rFonts w:ascii="Wingdings" w:hAnsi="Wingdings" w:hint="default"/>
+      </w:rPr>
+    </w:lvl>
+    <w:lvl w:ilvl="3" w:tplc="34090001" w:tentative="1">
+      <w:start w:val="1"/>
+      <w:numFmt w:val="bullet"/>
+      <w:lvlText w:val=""/>
+      <w:lvlJc w:val="left"/>
+      <w:pPr>
+        <w:ind w:left="2880" w:hanging="360"/>
+      </w:pPr>
+      <w:rPr>
+        <w:rFonts w:ascii="Symbol" w:hAnsi="Symbol" w:hint="default"/>
+      </w:rPr>
+    </w:lvl>
+    <w:lvl w:ilvl="4" w:tplc="34090003" w:tentative="1">
+      <w:start w:val="1"/>
+      <w:numFmt w:val="bullet"/>
+      <w:lvlText w:val="o"/>
+      <w:lvlJc w:val="left"/>
+      <w:pPr>
+        <w:ind w:left="3600" w:hanging="360"/>
+      </w:pPr>
+      <w:rPr>
+        <w:rFonts w:ascii="Courier New" w:hAnsi="Courier New" w:cs="Courier New" w:hint="default"/>
+      </w:rPr>
+    </w:lvl>
+    <w:lvl w:ilvl="5" w:tplc="34090005" w:tentative="1">
+      <w:start w:val="1"/>
+      <w:numFmt w:val="bullet"/>
+      <w:lvlText w:val=""/>
+      <w:lvlJc w:val="left"/>
+      <w:pPr>
+        <w:ind w:left="4320" w:hanging="360"/>
+      </w:pPr>
+      <w:rPr>
+        <w:rFonts w:ascii="Wingdings" w:hAnsi="Wingdings" w:hint="default"/>
+      </w:rPr>
+    </w:lvl>
+    <w:lvl w:ilvl="6" w:tplc="34090001" w:tentative="1">
+      <w:start w:val="1"/>
+      <w:numFmt w:val="bullet"/>
+      <w:lvlText w:val=""/>
+      <w:lvlJc w:val="left"/>
+      <w:pPr>
+        <w:ind w:left="5040" w:hanging="360"/>
+      </w:pPr>
+      <w:rPr>
+        <w:rFonts w:ascii="Symbol" w:hAnsi="Symbol" w:hint="default"/>
+      </w:rPr>
+    </w:lvl>
+    <w:lvl w:ilvl="7" w:tplc="34090003" w:tentative="1">
+      <w:start w:val="1"/>
+      <w:numFmt w:val="bullet"/>
+      <w:lvlText w:val="o"/>
+      <w:lvlJc w:val="left"/>
+      <w:pPr>
+        <w:ind w:left="5760" w:hanging="360"/>
+      </w:pPr>
+      <w:rPr>
+        <w:rFonts w:ascii="Courier New" w:hAnsi="Courier New" w:cs="Courier New" w:hint="default"/>
+      </w:rPr>
+    </w:lvl>
+    <w:lvl w:ilvl="8" w:tplc="34090005" w:tentative="1">
+      <w:start w:val="1"/>
+      <w:numFmt w:val="bullet"/>
+      <w:lvlText w:val=""/>
+      <w:lvlJc w:val="left"/>
+      <w:pPr>
+        <w:ind w:left="6480" w:hanging="360"/>
+      </w:pPr>
+      <w:rPr>
+        <w:rFonts w:ascii="Wingdings" w:hAnsi="Wingdings" w:hint="default"/>
+      </w:rPr>
+    </w:lvl>
+  </w:abstractNum>
+  <w:abstractNum w:abstractNumId="1" w15:restartNumberingAfterBreak="0">
     <w:nsid w:val="03B30F73"/>
     <w:multiLevelType w:val="hybridMultilevel"/>
     <w:tmpl w:val="E5F81888"/>
@@ -10503,7 +11747,7 @@
       </w:pPr>
     </w:lvl>
   </w:abstractNum>
-  <w:abstractNum w:abstractNumId="1" w15:restartNumberingAfterBreak="0">
+  <w:abstractNum w:abstractNumId="2" w15:restartNumberingAfterBreak="0">
     <w:nsid w:val="09DE4924"/>
     <w:multiLevelType w:val="hybridMultilevel"/>
     <w:tmpl w:val="3ACE5D70"/>
@@ -10589,7 +11833,7 @@
       </w:pPr>
     </w:lvl>
   </w:abstractNum>
-  <w:abstractNum w:abstractNumId="2" w15:restartNumberingAfterBreak="0">
+  <w:abstractNum w:abstractNumId="3" w15:restartNumberingAfterBreak="0">
     <w:nsid w:val="0C281EFB"/>
     <w:multiLevelType w:val="hybridMultilevel"/>
     <w:tmpl w:val="5A8AB9C0"/>
@@ -10702,7 +11946,7 @@
       </w:rPr>
     </w:lvl>
   </w:abstractNum>
-  <w:abstractNum w:abstractNumId="3" w15:restartNumberingAfterBreak="0">
+  <w:abstractNum w:abstractNumId="4" w15:restartNumberingAfterBreak="0">
     <w:nsid w:val="0F391E6D"/>
     <w:multiLevelType w:val="hybridMultilevel"/>
     <w:tmpl w:val="C7B0356C"/>
@@ -10815,7 +12059,7 @@
       </w:pPr>
     </w:lvl>
   </w:abstractNum>
-  <w:abstractNum w:abstractNumId="4" w15:restartNumberingAfterBreak="0">
+  <w:abstractNum w:abstractNumId="5" w15:restartNumberingAfterBreak="0">
     <w:nsid w:val="0FA149CD"/>
     <w:multiLevelType w:val="hybridMultilevel"/>
     <w:tmpl w:val="FA9A8484"/>
@@ -10905,7 +12149,7 @@
       </w:pPr>
     </w:lvl>
   </w:abstractNum>
-  <w:abstractNum w:abstractNumId="5" w15:restartNumberingAfterBreak="0">
+  <w:abstractNum w:abstractNumId="6" w15:restartNumberingAfterBreak="0">
     <w:nsid w:val="10E13D95"/>
     <w:multiLevelType w:val="hybridMultilevel"/>
     <w:tmpl w:val="1DD02900"/>
@@ -10995,7 +12239,7 @@
       </w:pPr>
     </w:lvl>
   </w:abstractNum>
-  <w:abstractNum w:abstractNumId="6" w15:restartNumberingAfterBreak="0">
+  <w:abstractNum w:abstractNumId="7" w15:restartNumberingAfterBreak="0">
     <w:nsid w:val="16003173"/>
     <w:multiLevelType w:val="hybridMultilevel"/>
     <w:tmpl w:val="3BDE336C"/>
@@ -11137,7 +12381,7 @@
       </w:rPr>
     </w:lvl>
   </w:abstractNum>
-  <w:abstractNum w:abstractNumId="7" w15:restartNumberingAfterBreak="0">
+  <w:abstractNum w:abstractNumId="8" w15:restartNumberingAfterBreak="0">
     <w:nsid w:val="1D5E683D"/>
     <w:multiLevelType w:val="hybridMultilevel"/>
     <w:tmpl w:val="6BC265C0"/>
@@ -11223,7 +12467,7 @@
       </w:pPr>
     </w:lvl>
   </w:abstractNum>
-  <w:abstractNum w:abstractNumId="8" w15:restartNumberingAfterBreak="0">
+  <w:abstractNum w:abstractNumId="9" w15:restartNumberingAfterBreak="0">
     <w:nsid w:val="1FD03323"/>
     <w:multiLevelType w:val="hybridMultilevel"/>
     <w:tmpl w:val="DC04FE84"/>
@@ -11309,7 +12553,7 @@
       </w:pPr>
     </w:lvl>
   </w:abstractNum>
-  <w:abstractNum w:abstractNumId="9" w15:restartNumberingAfterBreak="0">
+  <w:abstractNum w:abstractNumId="10" w15:restartNumberingAfterBreak="0">
     <w:nsid w:val="20C60A72"/>
     <w:multiLevelType w:val="hybridMultilevel"/>
     <w:tmpl w:val="E33E463A"/>
@@ -11395,7 +12639,7 @@
       </w:pPr>
     </w:lvl>
   </w:abstractNum>
-  <w:abstractNum w:abstractNumId="10" w15:restartNumberingAfterBreak="0">
+  <w:abstractNum w:abstractNumId="11" w15:restartNumberingAfterBreak="0">
     <w:nsid w:val="20D07CA7"/>
     <w:multiLevelType w:val="hybridMultilevel"/>
     <w:tmpl w:val="DF4E591E"/>
@@ -11508,7 +12752,7 @@
       </w:rPr>
     </w:lvl>
   </w:abstractNum>
-  <w:abstractNum w:abstractNumId="11" w15:restartNumberingAfterBreak="0">
+  <w:abstractNum w:abstractNumId="12" w15:restartNumberingAfterBreak="0">
     <w:nsid w:val="27A81913"/>
     <w:multiLevelType w:val="hybridMultilevel"/>
     <w:tmpl w:val="2BFEF834"/>
@@ -11621,7 +12865,96 @@
       </w:pPr>
     </w:lvl>
   </w:abstractNum>
-  <w:abstractNum w:abstractNumId="12" w15:restartNumberingAfterBreak="0">
+  <w:abstractNum w:abstractNumId="13" w15:restartNumberingAfterBreak="0">
+    <w:nsid w:val="28EC0FC4"/>
+    <w:multiLevelType w:val="hybridMultilevel"/>
+    <w:tmpl w:val="9B12992E"/>
+    <w:lvl w:ilvl="0" w:tplc="34090015">
+      <w:start w:val="1"/>
+      <w:numFmt w:val="upperLetter"/>
+      <w:lvlText w:val="%1."/>
+      <w:lvlJc w:val="left"/>
+      <w:pPr>
+        <w:ind w:left="720" w:hanging="360"/>
+      </w:pPr>
+      <w:rPr>
+        <w:rFonts w:hint="default"/>
+      </w:rPr>
+    </w:lvl>
+    <w:lvl w:ilvl="1" w:tplc="34090019" w:tentative="1">
+      <w:start w:val="1"/>
+      <w:numFmt w:val="lowerLetter"/>
+      <w:lvlText w:val="%2."/>
+      <w:lvlJc w:val="left"/>
+      <w:pPr>
+        <w:ind w:left="1440" w:hanging="360"/>
+      </w:pPr>
+    </w:lvl>
+    <w:lvl w:ilvl="2" w:tplc="3409001B" w:tentative="1">
+      <w:start w:val="1"/>
+      <w:numFmt w:val="lowerRoman"/>
+      <w:lvlText w:val="%3."/>
+      <w:lvlJc w:val="right"/>
+      <w:pPr>
+        <w:ind w:left="2160" w:hanging="180"/>
+      </w:pPr>
+    </w:lvl>
+    <w:lvl w:ilvl="3" w:tplc="3409000F" w:tentative="1">
+      <w:start w:val="1"/>
+      <w:numFmt w:val="decimal"/>
+      <w:lvlText w:val="%4."/>
+      <w:lvlJc w:val="left"/>
+      <w:pPr>
+        <w:ind w:left="2880" w:hanging="360"/>
+      </w:pPr>
+    </w:lvl>
+    <w:lvl w:ilvl="4" w:tplc="34090019" w:tentative="1">
+      <w:start w:val="1"/>
+      <w:numFmt w:val="lowerLetter"/>
+      <w:lvlText w:val="%5."/>
+      <w:lvlJc w:val="left"/>
+      <w:pPr>
+        <w:ind w:left="3600" w:hanging="360"/>
+      </w:pPr>
+    </w:lvl>
+    <w:lvl w:ilvl="5" w:tplc="3409001B" w:tentative="1">
+      <w:start w:val="1"/>
+      <w:numFmt w:val="lowerRoman"/>
+      <w:lvlText w:val="%6."/>
+      <w:lvlJc w:val="right"/>
+      <w:pPr>
+        <w:ind w:left="4320" w:hanging="180"/>
+      </w:pPr>
+    </w:lvl>
+    <w:lvl w:ilvl="6" w:tplc="3409000F" w:tentative="1">
+      <w:start w:val="1"/>
+      <w:numFmt w:val="decimal"/>
+      <w:lvlText w:val="%7."/>
+      <w:lvlJc w:val="left"/>
+      <w:pPr>
+        <w:ind w:left="5040" w:hanging="360"/>
+      </w:pPr>
+    </w:lvl>
+    <w:lvl w:ilvl="7" w:tplc="34090019" w:tentative="1">
+      <w:start w:val="1"/>
+      <w:numFmt w:val="lowerLetter"/>
+      <w:lvlText w:val="%8."/>
+      <w:lvlJc w:val="left"/>
+      <w:pPr>
+        <w:ind w:left="5760" w:hanging="360"/>
+      </w:pPr>
+    </w:lvl>
+    <w:lvl w:ilvl="8" w:tplc="3409001B" w:tentative="1">
+      <w:start w:val="1"/>
+      <w:numFmt w:val="lowerRoman"/>
+      <w:lvlText w:val="%9."/>
+      <w:lvlJc w:val="right"/>
+      <w:pPr>
+        <w:ind w:left="6480" w:hanging="180"/>
+      </w:pPr>
+    </w:lvl>
+  </w:abstractNum>
+  <w:abstractNum w:abstractNumId="14" w15:restartNumberingAfterBreak="0">
     <w:nsid w:val="2BC26B80"/>
     <w:multiLevelType w:val="hybridMultilevel"/>
     <w:tmpl w:val="93AA85FC"/>
@@ -11734,7 +13067,7 @@
       </w:rPr>
     </w:lvl>
   </w:abstractNum>
-  <w:abstractNum w:abstractNumId="13" w15:restartNumberingAfterBreak="0">
+  <w:abstractNum w:abstractNumId="15" w15:restartNumberingAfterBreak="0">
     <w:nsid w:val="2C591CF0"/>
     <w:multiLevelType w:val="hybridMultilevel"/>
     <w:tmpl w:val="A48E63B6"/>
@@ -11847,7 +13180,7 @@
       </w:rPr>
     </w:lvl>
   </w:abstractNum>
-  <w:abstractNum w:abstractNumId="14" w15:restartNumberingAfterBreak="0">
+  <w:abstractNum w:abstractNumId="16" w15:restartNumberingAfterBreak="0">
     <w:nsid w:val="31DC14A3"/>
     <w:multiLevelType w:val="hybridMultilevel"/>
     <w:tmpl w:val="F462ECB2"/>
@@ -11933,7 +13266,7 @@
       </w:pPr>
     </w:lvl>
   </w:abstractNum>
-  <w:abstractNum w:abstractNumId="15" w15:restartNumberingAfterBreak="0">
+  <w:abstractNum w:abstractNumId="17" w15:restartNumberingAfterBreak="0">
     <w:nsid w:val="33B307D8"/>
     <w:multiLevelType w:val="hybridMultilevel"/>
     <w:tmpl w:val="1F020DB8"/>
@@ -12046,7 +13379,7 @@
       </w:rPr>
     </w:lvl>
   </w:abstractNum>
-  <w:abstractNum w:abstractNumId="16" w15:restartNumberingAfterBreak="0">
+  <w:abstractNum w:abstractNumId="18" w15:restartNumberingAfterBreak="0">
     <w:nsid w:val="368A060B"/>
     <w:multiLevelType w:val="hybridMultilevel"/>
     <w:tmpl w:val="0DDE6F12"/>
@@ -12136,7 +13469,7 @@
       </w:pPr>
     </w:lvl>
   </w:abstractNum>
-  <w:abstractNum w:abstractNumId="17" w15:restartNumberingAfterBreak="0">
+  <w:abstractNum w:abstractNumId="19" w15:restartNumberingAfterBreak="0">
     <w:nsid w:val="38C81CB3"/>
     <w:multiLevelType w:val="hybridMultilevel"/>
     <w:tmpl w:val="63FC3BBA"/>
@@ -12249,7 +13582,7 @@
       </w:rPr>
     </w:lvl>
   </w:abstractNum>
-  <w:abstractNum w:abstractNumId="18" w15:restartNumberingAfterBreak="0">
+  <w:abstractNum w:abstractNumId="20" w15:restartNumberingAfterBreak="0">
     <w:nsid w:val="472F2057"/>
     <w:multiLevelType w:val="hybridMultilevel"/>
     <w:tmpl w:val="71A8B810"/>
@@ -12338,7 +13671,7 @@
       </w:pPr>
     </w:lvl>
   </w:abstractNum>
-  <w:abstractNum w:abstractNumId="19" w15:restartNumberingAfterBreak="0">
+  <w:abstractNum w:abstractNumId="21" w15:restartNumberingAfterBreak="0">
     <w:nsid w:val="473C01D0"/>
     <w:multiLevelType w:val="hybridMultilevel"/>
     <w:tmpl w:val="80780EE8"/>
@@ -12451,7 +13784,7 @@
       </w:rPr>
     </w:lvl>
   </w:abstractNum>
-  <w:abstractNum w:abstractNumId="20" w15:restartNumberingAfterBreak="0">
+  <w:abstractNum w:abstractNumId="22" w15:restartNumberingAfterBreak="0">
     <w:nsid w:val="4910376B"/>
     <w:multiLevelType w:val="hybridMultilevel"/>
     <w:tmpl w:val="605E77C8"/>
@@ -12564,7 +13897,7 @@
       </w:rPr>
     </w:lvl>
   </w:abstractNum>
-  <w:abstractNum w:abstractNumId="21" w15:restartNumberingAfterBreak="0">
+  <w:abstractNum w:abstractNumId="23" w15:restartNumberingAfterBreak="0">
     <w:nsid w:val="4ABA08FF"/>
     <w:multiLevelType w:val="hybridMultilevel"/>
     <w:tmpl w:val="BCE2C232"/>
@@ -12677,7 +14010,7 @@
       </w:pPr>
     </w:lvl>
   </w:abstractNum>
-  <w:abstractNum w:abstractNumId="22" w15:restartNumberingAfterBreak="0">
+  <w:abstractNum w:abstractNumId="24" w15:restartNumberingAfterBreak="0">
     <w:nsid w:val="4B9976EA"/>
     <w:multiLevelType w:val="hybridMultilevel"/>
     <w:tmpl w:val="A0BAA404"/>
@@ -12714,7 +14047,7 @@
       <w:lvlText w:val="%4."/>
       <w:lvlJc w:val="left"/>
       <w:pPr>
-        <w:ind w:left="3240" w:hanging="360"/>
+        <w:ind w:left="1353" w:hanging="360"/>
       </w:pPr>
     </w:lvl>
     <w:lvl w:ilvl="4" w:tplc="04090019">
@@ -12763,7 +14096,7 @@
       </w:pPr>
     </w:lvl>
   </w:abstractNum>
-  <w:abstractNum w:abstractNumId="23" w15:restartNumberingAfterBreak="0">
+  <w:abstractNum w:abstractNumId="25" w15:restartNumberingAfterBreak="0">
     <w:nsid w:val="50DA1000"/>
     <w:multiLevelType w:val="hybridMultilevel"/>
     <w:tmpl w:val="21007CEA"/>
@@ -12876,7 +14209,7 @@
       </w:pPr>
     </w:lvl>
   </w:abstractNum>
-  <w:abstractNum w:abstractNumId="24" w15:restartNumberingAfterBreak="0">
+  <w:abstractNum w:abstractNumId="26" w15:restartNumberingAfterBreak="0">
     <w:nsid w:val="546027A6"/>
     <w:multiLevelType w:val="hybridMultilevel"/>
     <w:tmpl w:val="C1E64D6C"/>
@@ -12965,7 +14298,7 @@
       </w:pPr>
     </w:lvl>
   </w:abstractNum>
-  <w:abstractNum w:abstractNumId="25" w15:restartNumberingAfterBreak="0">
+  <w:abstractNum w:abstractNumId="27" w15:restartNumberingAfterBreak="0">
     <w:nsid w:val="596D749F"/>
     <w:multiLevelType w:val="hybridMultilevel"/>
     <w:tmpl w:val="8A020F28"/>
@@ -13078,7 +14411,7 @@
       </w:rPr>
     </w:lvl>
   </w:abstractNum>
-  <w:abstractNum w:abstractNumId="26" w15:restartNumberingAfterBreak="0">
+  <w:abstractNum w:abstractNumId="28" w15:restartNumberingAfterBreak="0">
     <w:nsid w:val="59B83A03"/>
     <w:multiLevelType w:val="hybridMultilevel"/>
     <w:tmpl w:val="6E948254"/>
@@ -13191,7 +14524,7 @@
       </w:pPr>
     </w:lvl>
   </w:abstractNum>
-  <w:abstractNum w:abstractNumId="27" w15:restartNumberingAfterBreak="0">
+  <w:abstractNum w:abstractNumId="29" w15:restartNumberingAfterBreak="0">
     <w:nsid w:val="59CD4DAE"/>
     <w:multiLevelType w:val="hybridMultilevel"/>
     <w:tmpl w:val="93A4882C"/>
@@ -13304,7 +14637,7 @@
       </w:pPr>
     </w:lvl>
   </w:abstractNum>
-  <w:abstractNum w:abstractNumId="28" w15:restartNumberingAfterBreak="0">
+  <w:abstractNum w:abstractNumId="30" w15:restartNumberingAfterBreak="0">
     <w:nsid w:val="5C475704"/>
     <w:multiLevelType w:val="hybridMultilevel"/>
     <w:tmpl w:val="E578AD50"/>
@@ -13417,7 +14750,7 @@
       </w:pPr>
     </w:lvl>
   </w:abstractNum>
-  <w:abstractNum w:abstractNumId="29" w15:restartNumberingAfterBreak="0">
+  <w:abstractNum w:abstractNumId="31" w15:restartNumberingAfterBreak="0">
     <w:nsid w:val="5F370251"/>
     <w:multiLevelType w:val="hybridMultilevel"/>
     <w:tmpl w:val="3A985DAC"/>
@@ -13530,7 +14863,7 @@
       </w:rPr>
     </w:lvl>
   </w:abstractNum>
-  <w:abstractNum w:abstractNumId="30" w15:restartNumberingAfterBreak="0">
+  <w:abstractNum w:abstractNumId="32" w15:restartNumberingAfterBreak="0">
     <w:nsid w:val="60B54161"/>
     <w:multiLevelType w:val="hybridMultilevel"/>
     <w:tmpl w:val="AC1EA21E"/>
@@ -13643,7 +14976,7 @@
       </w:rPr>
     </w:lvl>
   </w:abstractNum>
-  <w:abstractNum w:abstractNumId="31" w15:restartNumberingAfterBreak="0">
+  <w:abstractNum w:abstractNumId="33" w15:restartNumberingAfterBreak="0">
     <w:nsid w:val="61037846"/>
     <w:multiLevelType w:val="hybridMultilevel"/>
     <w:tmpl w:val="FC4CA0CE"/>
@@ -13734,7 +15067,7 @@
       </w:pPr>
     </w:lvl>
   </w:abstractNum>
-  <w:abstractNum w:abstractNumId="32" w15:restartNumberingAfterBreak="0">
+  <w:abstractNum w:abstractNumId="34" w15:restartNumberingAfterBreak="0">
     <w:nsid w:val="69DD1C8F"/>
     <w:multiLevelType w:val="hybridMultilevel"/>
     <w:tmpl w:val="D5687A0E"/>
@@ -13874,7 +15207,7 @@
       </w:rPr>
     </w:lvl>
   </w:abstractNum>
-  <w:abstractNum w:abstractNumId="33" w15:restartNumberingAfterBreak="0">
+  <w:abstractNum w:abstractNumId="35" w15:restartNumberingAfterBreak="0">
     <w:nsid w:val="6A977F25"/>
     <w:multiLevelType w:val="hybridMultilevel"/>
     <w:tmpl w:val="61BE2140"/>
@@ -13960,7 +15293,7 @@
       </w:pPr>
     </w:lvl>
   </w:abstractNum>
-  <w:abstractNum w:abstractNumId="34" w15:restartNumberingAfterBreak="0">
+  <w:abstractNum w:abstractNumId="36" w15:restartNumberingAfterBreak="0">
     <w:nsid w:val="6F6C6441"/>
     <w:multiLevelType w:val="hybridMultilevel"/>
     <w:tmpl w:val="56FEC8EE"/>
@@ -14049,7 +15382,7 @@
       </w:pPr>
     </w:lvl>
   </w:abstractNum>
-  <w:abstractNum w:abstractNumId="35" w15:restartNumberingAfterBreak="0">
+  <w:abstractNum w:abstractNumId="37" w15:restartNumberingAfterBreak="0">
     <w:nsid w:val="73F13743"/>
     <w:multiLevelType w:val="hybridMultilevel"/>
     <w:tmpl w:val="7F08D924"/>
@@ -14162,7 +15495,7 @@
       </w:pPr>
     </w:lvl>
   </w:abstractNum>
-  <w:abstractNum w:abstractNumId="36" w15:restartNumberingAfterBreak="0">
+  <w:abstractNum w:abstractNumId="38" w15:restartNumberingAfterBreak="0">
     <w:nsid w:val="7A3A4425"/>
     <w:multiLevelType w:val="hybridMultilevel"/>
     <w:tmpl w:val="0BE25BB6"/>
@@ -14275,7 +15608,7 @@
       </w:pPr>
     </w:lvl>
   </w:abstractNum>
-  <w:abstractNum w:abstractNumId="37" w15:restartNumberingAfterBreak="0">
+  <w:abstractNum w:abstractNumId="39" w15:restartNumberingAfterBreak="0">
     <w:nsid w:val="7A7405E9"/>
     <w:multiLevelType w:val="hybridMultilevel"/>
     <w:tmpl w:val="83DAD00A"/>
@@ -14361,7 +15694,7 @@
       </w:pPr>
     </w:lvl>
   </w:abstractNum>
-  <w:abstractNum w:abstractNumId="38" w15:restartNumberingAfterBreak="0">
+  <w:abstractNum w:abstractNumId="40" w15:restartNumberingAfterBreak="0">
     <w:nsid w:val="7B513669"/>
     <w:multiLevelType w:val="hybridMultilevel"/>
     <w:tmpl w:val="19620420"/>
@@ -14474,7 +15807,7 @@
       </w:rPr>
     </w:lvl>
   </w:abstractNum>
-  <w:abstractNum w:abstractNumId="39" w15:restartNumberingAfterBreak="0">
+  <w:abstractNum w:abstractNumId="41" w15:restartNumberingAfterBreak="0">
     <w:nsid w:val="7D562AB6"/>
     <w:multiLevelType w:val="hybridMultilevel"/>
     <w:tmpl w:val="09D0D9C2"/>
@@ -14560,28 +15893,414 @@
       </w:pPr>
     </w:lvl>
   </w:abstractNum>
+  <w:abstractNum w:abstractNumId="42" w15:restartNumberingAfterBreak="0">
+    <w:nsid w:val="7FA661BE"/>
+    <w:multiLevelType w:val="hybridMultilevel"/>
+    <w:tmpl w:val="24FE990A"/>
+    <w:lvl w:ilvl="0" w:tplc="34090009">
+      <w:start w:val="1"/>
+      <w:numFmt w:val="bullet"/>
+      <w:lvlText w:val=""/>
+      <w:lvlJc w:val="left"/>
+      <w:pPr>
+        <w:ind w:left="720" w:hanging="360"/>
+      </w:pPr>
+      <w:rPr>
+        <w:rFonts w:ascii="Wingdings" w:hAnsi="Wingdings" w:hint="default"/>
+      </w:rPr>
+    </w:lvl>
+    <w:lvl w:ilvl="1" w:tplc="34090003">
+      <w:start w:val="1"/>
+      <w:numFmt w:val="bullet"/>
+      <w:lvlText w:val="o"/>
+      <w:lvlJc w:val="left"/>
+      <w:pPr>
+        <w:ind w:left="1440" w:hanging="360"/>
+      </w:pPr>
+      <w:rPr>
+        <w:rFonts w:ascii="Courier New" w:hAnsi="Courier New" w:cs="Courier New" w:hint="default"/>
+      </w:rPr>
+    </w:lvl>
+    <w:lvl w:ilvl="2" w:tplc="34090005" w:tentative="1">
+      <w:start w:val="1"/>
+      <w:numFmt w:val="bullet"/>
+      <w:lvlText w:val=""/>
+      <w:lvlJc w:val="left"/>
+      <w:pPr>
+        <w:ind w:left="2160" w:hanging="360"/>
+      </w:pPr>
+      <w:rPr>
+        <w:rFonts w:ascii="Wingdings" w:hAnsi="Wingdings" w:hint="default"/>
+      </w:rPr>
+    </w:lvl>
+    <w:lvl w:ilvl="3" w:tplc="34090001" w:tentative="1">
+      <w:start w:val="1"/>
+      <w:numFmt w:val="bullet"/>
+      <w:lvlText w:val=""/>
+      <w:lvlJc w:val="left"/>
+      <w:pPr>
+        <w:ind w:left="2880" w:hanging="360"/>
+      </w:pPr>
+      <w:rPr>
+        <w:rFonts w:ascii="Symbol" w:hAnsi="Symbol" w:hint="default"/>
+      </w:rPr>
+    </w:lvl>
+    <w:lvl w:ilvl="4" w:tplc="34090003" w:tentative="1">
+      <w:start w:val="1"/>
+      <w:numFmt w:val="bullet"/>
+      <w:lvlText w:val="o"/>
+      <w:lvlJc w:val="left"/>
+      <w:pPr>
+        <w:ind w:left="3600" w:hanging="360"/>
+      </w:pPr>
+      <w:rPr>
+        <w:rFonts w:ascii="Courier New" w:hAnsi="Courier New" w:cs="Courier New" w:hint="default"/>
+      </w:rPr>
+    </w:lvl>
+    <w:lvl w:ilvl="5" w:tplc="34090005" w:tentative="1">
+      <w:start w:val="1"/>
+      <w:numFmt w:val="bullet"/>
+      <w:lvlText w:val=""/>
+      <w:lvlJc w:val="left"/>
+      <w:pPr>
+        <w:ind w:left="4320" w:hanging="360"/>
+      </w:pPr>
+      <w:rPr>
+        <w:rFonts w:ascii="Wingdings" w:hAnsi="Wingdings" w:hint="default"/>
+      </w:rPr>
+    </w:lvl>
+    <w:lvl w:ilvl="6" w:tplc="34090001" w:tentative="1">
+      <w:start w:val="1"/>
+      <w:numFmt w:val="bullet"/>
+      <w:lvlText w:val=""/>
+      <w:lvlJc w:val="left"/>
+      <w:pPr>
+        <w:ind w:left="5040" w:hanging="360"/>
+      </w:pPr>
+      <w:rPr>
+        <w:rFonts w:ascii="Symbol" w:hAnsi="Symbol" w:hint="default"/>
+      </w:rPr>
+    </w:lvl>
+    <w:lvl w:ilvl="7" w:tplc="34090003" w:tentative="1">
+      <w:start w:val="1"/>
+      <w:numFmt w:val="bullet"/>
+      <w:lvlText w:val="o"/>
+      <w:lvlJc w:val="left"/>
+      <w:pPr>
+        <w:ind w:left="5760" w:hanging="360"/>
+      </w:pPr>
+      <w:rPr>
+        <w:rFonts w:ascii="Courier New" w:hAnsi="Courier New" w:cs="Courier New" w:hint="default"/>
+      </w:rPr>
+    </w:lvl>
+    <w:lvl w:ilvl="8" w:tplc="34090005" w:tentative="1">
+      <w:start w:val="1"/>
+      <w:numFmt w:val="bullet"/>
+      <w:lvlText w:val=""/>
+      <w:lvlJc w:val="left"/>
+      <w:pPr>
+        <w:ind w:left="6480" w:hanging="360"/>
+      </w:pPr>
+      <w:rPr>
+        <w:rFonts w:ascii="Wingdings" w:hAnsi="Wingdings" w:hint="default"/>
+      </w:rPr>
+    </w:lvl>
+  </w:abstractNum>
   <w:num w:numId="1" w16cid:durableId="1564221607">
+    <w:abstractNumId w:val="20"/>
+  </w:num>
+  <w:num w:numId="2" w16cid:durableId="1619487926">
+    <w:abstractNumId w:val="32"/>
+  </w:num>
+  <w:num w:numId="3" w16cid:durableId="1840851491">
+    <w:abstractNumId w:val="36"/>
+  </w:num>
+  <w:num w:numId="4" w16cid:durableId="748042784">
+    <w:abstractNumId w:val="34"/>
+  </w:num>
+  <w:num w:numId="5" w16cid:durableId="1410078150">
+    <w:abstractNumId w:val="7"/>
+  </w:num>
+  <w:num w:numId="6" w16cid:durableId="2086952746">
+    <w:abstractNumId w:val="14"/>
+  </w:num>
+  <w:num w:numId="7" w16cid:durableId="1474524139">
+    <w:abstractNumId w:val="6"/>
+  </w:num>
+  <w:num w:numId="8" w16cid:durableId="724990415">
+    <w:abstractNumId w:val="39"/>
+    <w:lvlOverride w:ilvl="0">
+      <w:startOverride w:val="1"/>
+    </w:lvlOverride>
+    <w:lvlOverride w:ilvl="1">
+      <w:startOverride w:val="1"/>
+    </w:lvlOverride>
+    <w:lvlOverride w:ilvl="2">
+      <w:startOverride w:val="1"/>
+    </w:lvlOverride>
+    <w:lvlOverride w:ilvl="3">
+      <w:startOverride w:val="1"/>
+    </w:lvlOverride>
+    <w:lvlOverride w:ilvl="4">
+      <w:startOverride w:val="1"/>
+    </w:lvlOverride>
+    <w:lvlOverride w:ilvl="5">
+      <w:startOverride w:val="1"/>
+    </w:lvlOverride>
+    <w:lvlOverride w:ilvl="6">
+      <w:startOverride w:val="1"/>
+    </w:lvlOverride>
+    <w:lvlOverride w:ilvl="7">
+      <w:startOverride w:val="1"/>
+    </w:lvlOverride>
+    <w:lvlOverride w:ilvl="8">
+      <w:startOverride w:val="1"/>
+    </w:lvlOverride>
+  </w:num>
+  <w:num w:numId="9" w16cid:durableId="1060439115">
+    <w:abstractNumId w:val="9"/>
+    <w:lvlOverride w:ilvl="0">
+      <w:startOverride w:val="1"/>
+    </w:lvlOverride>
+    <w:lvlOverride w:ilvl="1">
+      <w:startOverride w:val="1"/>
+    </w:lvlOverride>
+    <w:lvlOverride w:ilvl="2">
+      <w:startOverride w:val="1"/>
+    </w:lvlOverride>
+    <w:lvlOverride w:ilvl="3">
+      <w:startOverride w:val="1"/>
+    </w:lvlOverride>
+    <w:lvlOverride w:ilvl="4">
+      <w:startOverride w:val="1"/>
+    </w:lvlOverride>
+    <w:lvlOverride w:ilvl="5">
+      <w:startOverride w:val="1"/>
+    </w:lvlOverride>
+    <w:lvlOverride w:ilvl="6">
+      <w:startOverride w:val="1"/>
+    </w:lvlOverride>
+    <w:lvlOverride w:ilvl="7">
+      <w:startOverride w:val="1"/>
+    </w:lvlOverride>
+    <w:lvlOverride w:ilvl="8">
+      <w:startOverride w:val="1"/>
+    </w:lvlOverride>
+  </w:num>
+  <w:num w:numId="10" w16cid:durableId="289167209">
+    <w:abstractNumId w:val="1"/>
+    <w:lvlOverride w:ilvl="0">
+      <w:startOverride w:val="1"/>
+    </w:lvlOverride>
+    <w:lvlOverride w:ilvl="1">
+      <w:startOverride w:val="1"/>
+    </w:lvlOverride>
+    <w:lvlOverride w:ilvl="2">
+      <w:startOverride w:val="1"/>
+    </w:lvlOverride>
+    <w:lvlOverride w:ilvl="3">
+      <w:startOverride w:val="1"/>
+    </w:lvlOverride>
+    <w:lvlOverride w:ilvl="4">
+      <w:startOverride w:val="1"/>
+    </w:lvlOverride>
+    <w:lvlOverride w:ilvl="5">
+      <w:startOverride w:val="1"/>
+    </w:lvlOverride>
+    <w:lvlOverride w:ilvl="6">
+      <w:startOverride w:val="1"/>
+    </w:lvlOverride>
+    <w:lvlOverride w:ilvl="7">
+      <w:startOverride w:val="1"/>
+    </w:lvlOverride>
+    <w:lvlOverride w:ilvl="8">
+      <w:startOverride w:val="1"/>
+    </w:lvlOverride>
+  </w:num>
+  <w:num w:numId="11" w16cid:durableId="1931044472">
+    <w:abstractNumId w:val="14"/>
+  </w:num>
+  <w:num w:numId="12" w16cid:durableId="1701130329">
+    <w:abstractNumId w:val="2"/>
+  </w:num>
+  <w:num w:numId="13" w16cid:durableId="1775401361">
+    <w:abstractNumId w:val="26"/>
+  </w:num>
+  <w:num w:numId="14" w16cid:durableId="311830478">
     <w:abstractNumId w:val="18"/>
   </w:num>
-  <w:num w:numId="2" w16cid:durableId="1619487926">
-    <w:abstractNumId w:val="30"/>
-  </w:num>
-  <w:num w:numId="3" w16cid:durableId="1840851491">
-    <w:abstractNumId w:val="34"/>
-  </w:num>
-  <w:num w:numId="4" w16cid:durableId="748042784">
-    <w:abstractNumId w:val="32"/>
-  </w:num>
-  <w:num w:numId="5" w16cid:durableId="1410078150">
-    <w:abstractNumId w:val="6"/>
-  </w:num>
-  <w:num w:numId="6" w16cid:durableId="2086952746">
-    <w:abstractNumId w:val="12"/>
-  </w:num>
-  <w:num w:numId="7" w16cid:durableId="1474524139">
+  <w:num w:numId="15" w16cid:durableId="2037342387">
     <w:abstractNumId w:val="5"/>
   </w:num>
-  <w:num w:numId="8" w16cid:durableId="724990415">
+  <w:num w:numId="16" w16cid:durableId="1572039025">
+    <w:abstractNumId w:val="1"/>
+  </w:num>
+  <w:num w:numId="17" w16cid:durableId="828450362">
+    <w:abstractNumId w:val="33"/>
+  </w:num>
+  <w:num w:numId="18" w16cid:durableId="1213998213">
+    <w:abstractNumId w:val="19"/>
+  </w:num>
+  <w:num w:numId="19" w16cid:durableId="1877353521">
+    <w:abstractNumId w:val="10"/>
+  </w:num>
+  <w:num w:numId="20" w16cid:durableId="1792283168">
+    <w:abstractNumId w:val="31"/>
+  </w:num>
+  <w:num w:numId="21" w16cid:durableId="719400703">
+    <w:abstractNumId w:val="3"/>
+  </w:num>
+  <w:num w:numId="22" w16cid:durableId="1067073853">
+    <w:abstractNumId w:val="38"/>
+    <w:lvlOverride w:ilvl="0">
+      <w:startOverride w:val="1"/>
+    </w:lvlOverride>
+    <w:lvlOverride w:ilvl="1">
+      <w:startOverride w:val="1"/>
+    </w:lvlOverride>
+    <w:lvlOverride w:ilvl="2">
+      <w:startOverride w:val="1"/>
+    </w:lvlOverride>
+    <w:lvlOverride w:ilvl="3">
+      <w:startOverride w:val="1"/>
+    </w:lvlOverride>
+    <w:lvlOverride w:ilvl="4">
+      <w:startOverride w:val="1"/>
+    </w:lvlOverride>
+    <w:lvlOverride w:ilvl="5">
+      <w:startOverride w:val="1"/>
+    </w:lvlOverride>
+    <w:lvlOverride w:ilvl="6">
+      <w:startOverride w:val="1"/>
+    </w:lvlOverride>
+    <w:lvlOverride w:ilvl="7">
+      <w:startOverride w:val="1"/>
+    </w:lvlOverride>
+    <w:lvlOverride w:ilvl="8">
+      <w:startOverride w:val="1"/>
+    </w:lvlOverride>
+  </w:num>
+  <w:num w:numId="23" w16cid:durableId="1317996903">
+    <w:abstractNumId w:val="12"/>
+    <w:lvlOverride w:ilvl="0">
+      <w:startOverride w:val="1"/>
+    </w:lvlOverride>
+    <w:lvlOverride w:ilvl="1">
+      <w:startOverride w:val="1"/>
+    </w:lvlOverride>
+    <w:lvlOverride w:ilvl="2">
+      <w:startOverride w:val="1"/>
+    </w:lvlOverride>
+    <w:lvlOverride w:ilvl="3">
+      <w:startOverride w:val="1"/>
+    </w:lvlOverride>
+    <w:lvlOverride w:ilvl="4">
+      <w:startOverride w:val="1"/>
+    </w:lvlOverride>
+    <w:lvlOverride w:ilvl="5">
+      <w:startOverride w:val="1"/>
+    </w:lvlOverride>
+    <w:lvlOverride w:ilvl="6">
+      <w:startOverride w:val="1"/>
+    </w:lvlOverride>
+    <w:lvlOverride w:ilvl="7">
+      <w:startOverride w:val="1"/>
+    </w:lvlOverride>
+    <w:lvlOverride w:ilvl="8">
+      <w:startOverride w:val="1"/>
+    </w:lvlOverride>
+  </w:num>
+  <w:num w:numId="24" w16cid:durableId="2110082502">
+    <w:abstractNumId w:val="23"/>
+    <w:lvlOverride w:ilvl="0">
+      <w:startOverride w:val="1"/>
+    </w:lvlOverride>
+    <w:lvlOverride w:ilvl="1">
+      <w:startOverride w:val="1"/>
+    </w:lvlOverride>
+    <w:lvlOverride w:ilvl="2">
+      <w:startOverride w:val="1"/>
+    </w:lvlOverride>
+    <w:lvlOverride w:ilvl="3">
+      <w:startOverride w:val="1"/>
+    </w:lvlOverride>
+    <w:lvlOverride w:ilvl="4">
+      <w:startOverride w:val="1"/>
+    </w:lvlOverride>
+    <w:lvlOverride w:ilvl="5">
+      <w:startOverride w:val="1"/>
+    </w:lvlOverride>
+    <w:lvlOverride w:ilvl="6">
+      <w:startOverride w:val="1"/>
+    </w:lvlOverride>
+    <w:lvlOverride w:ilvl="7">
+      <w:startOverride w:val="1"/>
+    </w:lvlOverride>
+    <w:lvlOverride w:ilvl="8">
+      <w:startOverride w:val="1"/>
+    </w:lvlOverride>
+  </w:num>
+  <w:num w:numId="25" w16cid:durableId="295112962">
+    <w:abstractNumId w:val="29"/>
+    <w:lvlOverride w:ilvl="0">
+      <w:startOverride w:val="1"/>
+    </w:lvlOverride>
+    <w:lvlOverride w:ilvl="1">
+      <w:startOverride w:val="1"/>
+    </w:lvlOverride>
+    <w:lvlOverride w:ilvl="2">
+      <w:startOverride w:val="1"/>
+    </w:lvlOverride>
+    <w:lvlOverride w:ilvl="3">
+      <w:startOverride w:val="1"/>
+    </w:lvlOverride>
+    <w:lvlOverride w:ilvl="4">
+      <w:startOverride w:val="1"/>
+    </w:lvlOverride>
+    <w:lvlOverride w:ilvl="5">
+      <w:startOverride w:val="1"/>
+    </w:lvlOverride>
+    <w:lvlOverride w:ilvl="6">
+      <w:startOverride w:val="1"/>
+    </w:lvlOverride>
+    <w:lvlOverride w:ilvl="7">
+      <w:startOverride w:val="1"/>
+    </w:lvlOverride>
+    <w:lvlOverride w:ilvl="8">
+      <w:startOverride w:val="1"/>
+    </w:lvlOverride>
+  </w:num>
+  <w:num w:numId="26" w16cid:durableId="1107845916">
+    <w:abstractNumId w:val="28"/>
+    <w:lvlOverride w:ilvl="0">
+      <w:startOverride w:val="1"/>
+    </w:lvlOverride>
+    <w:lvlOverride w:ilvl="1">
+      <w:startOverride w:val="1"/>
+    </w:lvlOverride>
+    <w:lvlOverride w:ilvl="2">
+      <w:startOverride w:val="1"/>
+    </w:lvlOverride>
+    <w:lvlOverride w:ilvl="3">
+      <w:startOverride w:val="1"/>
+    </w:lvlOverride>
+    <w:lvlOverride w:ilvl="4">
+      <w:startOverride w:val="1"/>
+    </w:lvlOverride>
+    <w:lvlOverride w:ilvl="5">
+      <w:startOverride w:val="1"/>
+    </w:lvlOverride>
+    <w:lvlOverride w:ilvl="6">
+      <w:startOverride w:val="1"/>
+    </w:lvlOverride>
+    <w:lvlOverride w:ilvl="7">
+      <w:startOverride w:val="1"/>
+    </w:lvlOverride>
+    <w:lvlOverride w:ilvl="8">
+      <w:startOverride w:val="1"/>
+    </w:lvlOverride>
+  </w:num>
+  <w:num w:numId="27" w16cid:durableId="1027870169">
     <w:abstractNumId w:val="37"/>
     <w:lvlOverride w:ilvl="0">
       <w:startOverride w:val="1"/>
@@ -14611,7 +16330,148 @@
       <w:startOverride w:val="1"/>
     </w:lvlOverride>
   </w:num>
-  <w:num w:numId="9" w16cid:durableId="1060439115">
+  <w:num w:numId="28" w16cid:durableId="1291978720">
+    <w:abstractNumId w:val="25"/>
+    <w:lvlOverride w:ilvl="0">
+      <w:startOverride w:val="1"/>
+    </w:lvlOverride>
+    <w:lvlOverride w:ilvl="1">
+      <w:startOverride w:val="1"/>
+    </w:lvlOverride>
+    <w:lvlOverride w:ilvl="2">
+      <w:startOverride w:val="1"/>
+    </w:lvlOverride>
+    <w:lvlOverride w:ilvl="3">
+      <w:startOverride w:val="1"/>
+    </w:lvlOverride>
+    <w:lvlOverride w:ilvl="4">
+      <w:startOverride w:val="1"/>
+    </w:lvlOverride>
+    <w:lvlOverride w:ilvl="5">
+      <w:startOverride w:val="1"/>
+    </w:lvlOverride>
+    <w:lvlOverride w:ilvl="6">
+      <w:startOverride w:val="1"/>
+    </w:lvlOverride>
+    <w:lvlOverride w:ilvl="7">
+      <w:startOverride w:val="1"/>
+    </w:lvlOverride>
+    <w:lvlOverride w:ilvl="8">
+      <w:startOverride w:val="1"/>
+    </w:lvlOverride>
+  </w:num>
+  <w:num w:numId="29" w16cid:durableId="1796950497">
+    <w:abstractNumId w:val="30"/>
+    <w:lvlOverride w:ilvl="0">
+      <w:startOverride w:val="1"/>
+    </w:lvlOverride>
+    <w:lvlOverride w:ilvl="1">
+      <w:startOverride w:val="1"/>
+    </w:lvlOverride>
+    <w:lvlOverride w:ilvl="2">
+      <w:startOverride w:val="1"/>
+    </w:lvlOverride>
+    <w:lvlOverride w:ilvl="3">
+      <w:startOverride w:val="1"/>
+    </w:lvlOverride>
+    <w:lvlOverride w:ilvl="4">
+      <w:startOverride w:val="1"/>
+    </w:lvlOverride>
+    <w:lvlOverride w:ilvl="5">
+      <w:startOverride w:val="1"/>
+    </w:lvlOverride>
+    <w:lvlOverride w:ilvl="6">
+      <w:startOverride w:val="1"/>
+    </w:lvlOverride>
+    <w:lvlOverride w:ilvl="7">
+      <w:startOverride w:val="1"/>
+    </w:lvlOverride>
+    <w:lvlOverride w:ilvl="8">
+      <w:startOverride w:val="1"/>
+    </w:lvlOverride>
+  </w:num>
+  <w:num w:numId="30" w16cid:durableId="7802051">
+    <w:abstractNumId w:val="4"/>
+    <w:lvlOverride w:ilvl="0">
+      <w:startOverride w:val="1"/>
+    </w:lvlOverride>
+    <w:lvlOverride w:ilvl="1">
+      <w:startOverride w:val="1"/>
+    </w:lvlOverride>
+    <w:lvlOverride w:ilvl="2">
+      <w:startOverride w:val="1"/>
+    </w:lvlOverride>
+    <w:lvlOverride w:ilvl="3">
+      <w:startOverride w:val="1"/>
+    </w:lvlOverride>
+    <w:lvlOverride w:ilvl="4">
+      <w:startOverride w:val="1"/>
+    </w:lvlOverride>
+    <w:lvlOverride w:ilvl="5">
+      <w:startOverride w:val="1"/>
+    </w:lvlOverride>
+    <w:lvlOverride w:ilvl="6">
+      <w:startOverride w:val="1"/>
+    </w:lvlOverride>
+    <w:lvlOverride w:ilvl="7">
+      <w:startOverride w:val="1"/>
+    </w:lvlOverride>
+    <w:lvlOverride w:ilvl="8">
+      <w:startOverride w:val="1"/>
+    </w:lvlOverride>
+  </w:num>
+  <w:num w:numId="31" w16cid:durableId="1749615170">
+    <w:abstractNumId w:val="24"/>
+    <w:lvlOverride w:ilvl="0">
+      <w:startOverride w:val="1"/>
+    </w:lvlOverride>
+    <w:lvlOverride w:ilvl="1">
+      <w:startOverride w:val="1"/>
+    </w:lvlOverride>
+    <w:lvlOverride w:ilvl="2">
+      <w:startOverride w:val="1"/>
+    </w:lvlOverride>
+    <w:lvlOverride w:ilvl="3">
+      <w:startOverride w:val="1"/>
+    </w:lvlOverride>
+    <w:lvlOverride w:ilvl="4">
+      <w:startOverride w:val="1"/>
+    </w:lvlOverride>
+    <w:lvlOverride w:ilvl="5">
+      <w:startOverride w:val="1"/>
+    </w:lvlOverride>
+    <w:lvlOverride w:ilvl="6">
+      <w:startOverride w:val="1"/>
+    </w:lvlOverride>
+    <w:lvlOverride w:ilvl="7">
+      <w:startOverride w:val="1"/>
+    </w:lvlOverride>
+    <w:lvlOverride w:ilvl="8">
+      <w:startOverride w:val="1"/>
+    </w:lvlOverride>
+  </w:num>
+  <w:num w:numId="32" w16cid:durableId="809597261">
+    <w:abstractNumId w:val="22"/>
+  </w:num>
+  <w:num w:numId="33" w16cid:durableId="888110630">
+    <w:abstractNumId w:val="17"/>
+  </w:num>
+  <w:num w:numId="34" w16cid:durableId="139155248">
+    <w:abstractNumId w:val="11"/>
+  </w:num>
+  <w:num w:numId="35" w16cid:durableId="945426307">
+    <w:abstractNumId w:val="15"/>
+  </w:num>
+  <w:num w:numId="36" w16cid:durableId="2025742155">
+    <w:abstractNumId w:val="40"/>
+  </w:num>
+  <w:num w:numId="37" w16cid:durableId="1308051256">
+    <w:abstractNumId w:val="27"/>
+  </w:num>
+  <w:num w:numId="38" w16cid:durableId="1431315709">
+    <w:abstractNumId w:val="21"/>
+  </w:num>
+  <w:num w:numId="39" w16cid:durableId="1268123160">
     <w:abstractNumId w:val="8"/>
     <w:lvlOverride w:ilvl="0">
       <w:startOverride w:val="1"/>
@@ -14641,220 +16501,7 @@
       <w:startOverride w:val="1"/>
     </w:lvlOverride>
   </w:num>
-  <w:num w:numId="10" w16cid:durableId="289167209">
-    <w:abstractNumId w:val="0"/>
-    <w:lvlOverride w:ilvl="0">
-      <w:startOverride w:val="1"/>
-    </w:lvlOverride>
-    <w:lvlOverride w:ilvl="1">
-      <w:startOverride w:val="1"/>
-    </w:lvlOverride>
-    <w:lvlOverride w:ilvl="2">
-      <w:startOverride w:val="1"/>
-    </w:lvlOverride>
-    <w:lvlOverride w:ilvl="3">
-      <w:startOverride w:val="1"/>
-    </w:lvlOverride>
-    <w:lvlOverride w:ilvl="4">
-      <w:startOverride w:val="1"/>
-    </w:lvlOverride>
-    <w:lvlOverride w:ilvl="5">
-      <w:startOverride w:val="1"/>
-    </w:lvlOverride>
-    <w:lvlOverride w:ilvl="6">
-      <w:startOverride w:val="1"/>
-    </w:lvlOverride>
-    <w:lvlOverride w:ilvl="7">
-      <w:startOverride w:val="1"/>
-    </w:lvlOverride>
-    <w:lvlOverride w:ilvl="8">
-      <w:startOverride w:val="1"/>
-    </w:lvlOverride>
-  </w:num>
-  <w:num w:numId="11" w16cid:durableId="1931044472">
-    <w:abstractNumId w:val="12"/>
-  </w:num>
-  <w:num w:numId="12" w16cid:durableId="1701130329">
-    <w:abstractNumId w:val="1"/>
-  </w:num>
-  <w:num w:numId="13" w16cid:durableId="1775401361">
-    <w:abstractNumId w:val="24"/>
-  </w:num>
-  <w:num w:numId="14" w16cid:durableId="311830478">
-    <w:abstractNumId w:val="16"/>
-  </w:num>
-  <w:num w:numId="15" w16cid:durableId="2037342387">
-    <w:abstractNumId w:val="4"/>
-  </w:num>
-  <w:num w:numId="16" w16cid:durableId="1572039025">
-    <w:abstractNumId w:val="0"/>
-  </w:num>
-  <w:num w:numId="17" w16cid:durableId="828450362">
-    <w:abstractNumId w:val="31"/>
-  </w:num>
-  <w:num w:numId="18" w16cid:durableId="1213998213">
-    <w:abstractNumId w:val="17"/>
-  </w:num>
-  <w:num w:numId="19" w16cid:durableId="1877353521">
-    <w:abstractNumId w:val="9"/>
-  </w:num>
-  <w:num w:numId="20" w16cid:durableId="1792283168">
-    <w:abstractNumId w:val="29"/>
-  </w:num>
-  <w:num w:numId="21" w16cid:durableId="719400703">
-    <w:abstractNumId w:val="2"/>
-  </w:num>
-  <w:num w:numId="22" w16cid:durableId="1067073853">
-    <w:abstractNumId w:val="36"/>
-    <w:lvlOverride w:ilvl="0">
-      <w:startOverride w:val="1"/>
-    </w:lvlOverride>
-    <w:lvlOverride w:ilvl="1">
-      <w:startOverride w:val="1"/>
-    </w:lvlOverride>
-    <w:lvlOverride w:ilvl="2">
-      <w:startOverride w:val="1"/>
-    </w:lvlOverride>
-    <w:lvlOverride w:ilvl="3">
-      <w:startOverride w:val="1"/>
-    </w:lvlOverride>
-    <w:lvlOverride w:ilvl="4">
-      <w:startOverride w:val="1"/>
-    </w:lvlOverride>
-    <w:lvlOverride w:ilvl="5">
-      <w:startOverride w:val="1"/>
-    </w:lvlOverride>
-    <w:lvlOverride w:ilvl="6">
-      <w:startOverride w:val="1"/>
-    </w:lvlOverride>
-    <w:lvlOverride w:ilvl="7">
-      <w:startOverride w:val="1"/>
-    </w:lvlOverride>
-    <w:lvlOverride w:ilvl="8">
-      <w:startOverride w:val="1"/>
-    </w:lvlOverride>
-  </w:num>
-  <w:num w:numId="23" w16cid:durableId="1317996903">
-    <w:abstractNumId w:val="11"/>
-    <w:lvlOverride w:ilvl="0">
-      <w:startOverride w:val="1"/>
-    </w:lvlOverride>
-    <w:lvlOverride w:ilvl="1">
-      <w:startOverride w:val="1"/>
-    </w:lvlOverride>
-    <w:lvlOverride w:ilvl="2">
-      <w:startOverride w:val="1"/>
-    </w:lvlOverride>
-    <w:lvlOverride w:ilvl="3">
-      <w:startOverride w:val="1"/>
-    </w:lvlOverride>
-    <w:lvlOverride w:ilvl="4">
-      <w:startOverride w:val="1"/>
-    </w:lvlOverride>
-    <w:lvlOverride w:ilvl="5">
-      <w:startOverride w:val="1"/>
-    </w:lvlOverride>
-    <w:lvlOverride w:ilvl="6">
-      <w:startOverride w:val="1"/>
-    </w:lvlOverride>
-    <w:lvlOverride w:ilvl="7">
-      <w:startOverride w:val="1"/>
-    </w:lvlOverride>
-    <w:lvlOverride w:ilvl="8">
-      <w:startOverride w:val="1"/>
-    </w:lvlOverride>
-  </w:num>
-  <w:num w:numId="24" w16cid:durableId="2110082502">
-    <w:abstractNumId w:val="21"/>
-    <w:lvlOverride w:ilvl="0">
-      <w:startOverride w:val="1"/>
-    </w:lvlOverride>
-    <w:lvlOverride w:ilvl="1">
-      <w:startOverride w:val="1"/>
-    </w:lvlOverride>
-    <w:lvlOverride w:ilvl="2">
-      <w:startOverride w:val="1"/>
-    </w:lvlOverride>
-    <w:lvlOverride w:ilvl="3">
-      <w:startOverride w:val="1"/>
-    </w:lvlOverride>
-    <w:lvlOverride w:ilvl="4">
-      <w:startOverride w:val="1"/>
-    </w:lvlOverride>
-    <w:lvlOverride w:ilvl="5">
-      <w:startOverride w:val="1"/>
-    </w:lvlOverride>
-    <w:lvlOverride w:ilvl="6">
-      <w:startOverride w:val="1"/>
-    </w:lvlOverride>
-    <w:lvlOverride w:ilvl="7">
-      <w:startOverride w:val="1"/>
-    </w:lvlOverride>
-    <w:lvlOverride w:ilvl="8">
-      <w:startOverride w:val="1"/>
-    </w:lvlOverride>
-  </w:num>
-  <w:num w:numId="25" w16cid:durableId="295112962">
-    <w:abstractNumId w:val="27"/>
-    <w:lvlOverride w:ilvl="0">
-      <w:startOverride w:val="1"/>
-    </w:lvlOverride>
-    <w:lvlOverride w:ilvl="1">
-      <w:startOverride w:val="1"/>
-    </w:lvlOverride>
-    <w:lvlOverride w:ilvl="2">
-      <w:startOverride w:val="1"/>
-    </w:lvlOverride>
-    <w:lvlOverride w:ilvl="3">
-      <w:startOverride w:val="1"/>
-    </w:lvlOverride>
-    <w:lvlOverride w:ilvl="4">
-      <w:startOverride w:val="1"/>
-    </w:lvlOverride>
-    <w:lvlOverride w:ilvl="5">
-      <w:startOverride w:val="1"/>
-    </w:lvlOverride>
-    <w:lvlOverride w:ilvl="6">
-      <w:startOverride w:val="1"/>
-    </w:lvlOverride>
-    <w:lvlOverride w:ilvl="7">
-      <w:startOverride w:val="1"/>
-    </w:lvlOverride>
-    <w:lvlOverride w:ilvl="8">
-      <w:startOverride w:val="1"/>
-    </w:lvlOverride>
-  </w:num>
-  <w:num w:numId="26" w16cid:durableId="1107845916">
-    <w:abstractNumId w:val="26"/>
-    <w:lvlOverride w:ilvl="0">
-      <w:startOverride w:val="1"/>
-    </w:lvlOverride>
-    <w:lvlOverride w:ilvl="1">
-      <w:startOverride w:val="1"/>
-    </w:lvlOverride>
-    <w:lvlOverride w:ilvl="2">
-      <w:startOverride w:val="1"/>
-    </w:lvlOverride>
-    <w:lvlOverride w:ilvl="3">
-      <w:startOverride w:val="1"/>
-    </w:lvlOverride>
-    <w:lvlOverride w:ilvl="4">
-      <w:startOverride w:val="1"/>
-    </w:lvlOverride>
-    <w:lvlOverride w:ilvl="5">
-      <w:startOverride w:val="1"/>
-    </w:lvlOverride>
-    <w:lvlOverride w:ilvl="6">
-      <w:startOverride w:val="1"/>
-    </w:lvlOverride>
-    <w:lvlOverride w:ilvl="7">
-      <w:startOverride w:val="1"/>
-    </w:lvlOverride>
-    <w:lvlOverride w:ilvl="8">
-      <w:startOverride w:val="1"/>
-    </w:lvlOverride>
-  </w:num>
-  <w:num w:numId="27" w16cid:durableId="1027870169">
+  <w:num w:numId="40" w16cid:durableId="487136768">
     <w:abstractNumId w:val="35"/>
     <w:lvlOverride w:ilvl="0">
       <w:startOverride w:val="1"/>
@@ -14884,236 +16531,8 @@
       <w:startOverride w:val="1"/>
     </w:lvlOverride>
   </w:num>
-  <w:num w:numId="28" w16cid:durableId="1291978720">
-    <w:abstractNumId w:val="23"/>
-    <w:lvlOverride w:ilvl="0">
-      <w:startOverride w:val="1"/>
-    </w:lvlOverride>
-    <w:lvlOverride w:ilvl="1">
-      <w:startOverride w:val="1"/>
-    </w:lvlOverride>
-    <w:lvlOverride w:ilvl="2">
-      <w:startOverride w:val="1"/>
-    </w:lvlOverride>
-    <w:lvlOverride w:ilvl="3">
-      <w:startOverride w:val="1"/>
-    </w:lvlOverride>
-    <w:lvlOverride w:ilvl="4">
-      <w:startOverride w:val="1"/>
-    </w:lvlOverride>
-    <w:lvlOverride w:ilvl="5">
-      <w:startOverride w:val="1"/>
-    </w:lvlOverride>
-    <w:lvlOverride w:ilvl="6">
-      <w:startOverride w:val="1"/>
-    </w:lvlOverride>
-    <w:lvlOverride w:ilvl="7">
-      <w:startOverride w:val="1"/>
-    </w:lvlOverride>
-    <w:lvlOverride w:ilvl="8">
-      <w:startOverride w:val="1"/>
-    </w:lvlOverride>
-  </w:num>
-  <w:num w:numId="29" w16cid:durableId="1796950497">
-    <w:abstractNumId w:val="28"/>
-    <w:lvlOverride w:ilvl="0">
-      <w:startOverride w:val="1"/>
-    </w:lvlOverride>
-    <w:lvlOverride w:ilvl="1">
-      <w:startOverride w:val="1"/>
-    </w:lvlOverride>
-    <w:lvlOverride w:ilvl="2">
-      <w:startOverride w:val="1"/>
-    </w:lvlOverride>
-    <w:lvlOverride w:ilvl="3">
-      <w:startOverride w:val="1"/>
-    </w:lvlOverride>
-    <w:lvlOverride w:ilvl="4">
-      <w:startOverride w:val="1"/>
-    </w:lvlOverride>
-    <w:lvlOverride w:ilvl="5">
-      <w:startOverride w:val="1"/>
-    </w:lvlOverride>
-    <w:lvlOverride w:ilvl="6">
-      <w:startOverride w:val="1"/>
-    </w:lvlOverride>
-    <w:lvlOverride w:ilvl="7">
-      <w:startOverride w:val="1"/>
-    </w:lvlOverride>
-    <w:lvlOverride w:ilvl="8">
-      <w:startOverride w:val="1"/>
-    </w:lvlOverride>
-  </w:num>
-  <w:num w:numId="30" w16cid:durableId="7802051">
-    <w:abstractNumId w:val="3"/>
-    <w:lvlOverride w:ilvl="0">
-      <w:startOverride w:val="1"/>
-    </w:lvlOverride>
-    <w:lvlOverride w:ilvl="1">
-      <w:startOverride w:val="1"/>
-    </w:lvlOverride>
-    <w:lvlOverride w:ilvl="2">
-      <w:startOverride w:val="1"/>
-    </w:lvlOverride>
-    <w:lvlOverride w:ilvl="3">
-      <w:startOverride w:val="1"/>
-    </w:lvlOverride>
-    <w:lvlOverride w:ilvl="4">
-      <w:startOverride w:val="1"/>
-    </w:lvlOverride>
-    <w:lvlOverride w:ilvl="5">
-      <w:startOverride w:val="1"/>
-    </w:lvlOverride>
-    <w:lvlOverride w:ilvl="6">
-      <w:startOverride w:val="1"/>
-    </w:lvlOverride>
-    <w:lvlOverride w:ilvl="7">
-      <w:startOverride w:val="1"/>
-    </w:lvlOverride>
-    <w:lvlOverride w:ilvl="8">
-      <w:startOverride w:val="1"/>
-    </w:lvlOverride>
-  </w:num>
-  <w:num w:numId="31" w16cid:durableId="1749615170">
-    <w:abstractNumId w:val="22"/>
-    <w:lvlOverride w:ilvl="0">
-      <w:startOverride w:val="1"/>
-    </w:lvlOverride>
-    <w:lvlOverride w:ilvl="1">
-      <w:startOverride w:val="1"/>
-    </w:lvlOverride>
-    <w:lvlOverride w:ilvl="2">
-      <w:startOverride w:val="1"/>
-    </w:lvlOverride>
-    <w:lvlOverride w:ilvl="3">
-      <w:startOverride w:val="1"/>
-    </w:lvlOverride>
-    <w:lvlOverride w:ilvl="4">
-      <w:startOverride w:val="1"/>
-    </w:lvlOverride>
-    <w:lvlOverride w:ilvl="5">
-      <w:startOverride w:val="1"/>
-    </w:lvlOverride>
-    <w:lvlOverride w:ilvl="6">
-      <w:startOverride w:val="1"/>
-    </w:lvlOverride>
-    <w:lvlOverride w:ilvl="7">
-      <w:startOverride w:val="1"/>
-    </w:lvlOverride>
-    <w:lvlOverride w:ilvl="8">
-      <w:startOverride w:val="1"/>
-    </w:lvlOverride>
-  </w:num>
-  <w:num w:numId="32" w16cid:durableId="809597261">
-    <w:abstractNumId w:val="20"/>
-  </w:num>
-  <w:num w:numId="33" w16cid:durableId="888110630">
-    <w:abstractNumId w:val="15"/>
-  </w:num>
-  <w:num w:numId="34" w16cid:durableId="139155248">
-    <w:abstractNumId w:val="10"/>
-  </w:num>
-  <w:num w:numId="35" w16cid:durableId="945426307">
-    <w:abstractNumId w:val="13"/>
-  </w:num>
-  <w:num w:numId="36" w16cid:durableId="2025742155">
-    <w:abstractNumId w:val="38"/>
-    <w:lvlOverride w:ilvl="0"/>
-    <w:lvlOverride w:ilvl="1"/>
-    <w:lvlOverride w:ilvl="2"/>
-    <w:lvlOverride w:ilvl="3"/>
-    <w:lvlOverride w:ilvl="4"/>
-    <w:lvlOverride w:ilvl="5"/>
-    <w:lvlOverride w:ilvl="6"/>
-    <w:lvlOverride w:ilvl="7"/>
-    <w:lvlOverride w:ilvl="8"/>
-  </w:num>
-  <w:num w:numId="37" w16cid:durableId="1308051256">
-    <w:abstractNumId w:val="25"/>
-    <w:lvlOverride w:ilvl="0"/>
-    <w:lvlOverride w:ilvl="1"/>
-    <w:lvlOverride w:ilvl="2"/>
-    <w:lvlOverride w:ilvl="3"/>
-    <w:lvlOverride w:ilvl="4"/>
-    <w:lvlOverride w:ilvl="5"/>
-    <w:lvlOverride w:ilvl="6"/>
-    <w:lvlOverride w:ilvl="7"/>
-    <w:lvlOverride w:ilvl="8"/>
-  </w:num>
-  <w:num w:numId="38" w16cid:durableId="1431315709">
-    <w:abstractNumId w:val="19"/>
-    <w:lvlOverride w:ilvl="0"/>
-    <w:lvlOverride w:ilvl="1"/>
-    <w:lvlOverride w:ilvl="2"/>
-    <w:lvlOverride w:ilvl="3"/>
-    <w:lvlOverride w:ilvl="4"/>
-    <w:lvlOverride w:ilvl="5"/>
-    <w:lvlOverride w:ilvl="6"/>
-    <w:lvlOverride w:ilvl="7"/>
-    <w:lvlOverride w:ilvl="8"/>
-  </w:num>
-  <w:num w:numId="39" w16cid:durableId="1268123160">
-    <w:abstractNumId w:val="7"/>
-    <w:lvlOverride w:ilvl="0">
-      <w:startOverride w:val="1"/>
-    </w:lvlOverride>
-    <w:lvlOverride w:ilvl="1">
-      <w:startOverride w:val="1"/>
-    </w:lvlOverride>
-    <w:lvlOverride w:ilvl="2">
-      <w:startOverride w:val="1"/>
-    </w:lvlOverride>
-    <w:lvlOverride w:ilvl="3">
-      <w:startOverride w:val="1"/>
-    </w:lvlOverride>
-    <w:lvlOverride w:ilvl="4">
-      <w:startOverride w:val="1"/>
-    </w:lvlOverride>
-    <w:lvlOverride w:ilvl="5">
-      <w:startOverride w:val="1"/>
-    </w:lvlOverride>
-    <w:lvlOverride w:ilvl="6">
-      <w:startOverride w:val="1"/>
-    </w:lvlOverride>
-    <w:lvlOverride w:ilvl="7">
-      <w:startOverride w:val="1"/>
-    </w:lvlOverride>
-    <w:lvlOverride w:ilvl="8">
-      <w:startOverride w:val="1"/>
-    </w:lvlOverride>
-  </w:num>
-  <w:num w:numId="40" w16cid:durableId="487136768">
-    <w:abstractNumId w:val="33"/>
-    <w:lvlOverride w:ilvl="0">
-      <w:startOverride w:val="1"/>
-    </w:lvlOverride>
-    <w:lvlOverride w:ilvl="1">
-      <w:startOverride w:val="1"/>
-    </w:lvlOverride>
-    <w:lvlOverride w:ilvl="2">
-      <w:startOverride w:val="1"/>
-    </w:lvlOverride>
-    <w:lvlOverride w:ilvl="3">
-      <w:startOverride w:val="1"/>
-    </w:lvlOverride>
-    <w:lvlOverride w:ilvl="4">
-      <w:startOverride w:val="1"/>
-    </w:lvlOverride>
-    <w:lvlOverride w:ilvl="5">
-      <w:startOverride w:val="1"/>
-    </w:lvlOverride>
-    <w:lvlOverride w:ilvl="6">
-      <w:startOverride w:val="1"/>
-    </w:lvlOverride>
-    <w:lvlOverride w:ilvl="7">
-      <w:startOverride w:val="1"/>
-    </w:lvlOverride>
-    <w:lvlOverride w:ilvl="8">
-      <w:startOverride w:val="1"/>
-    </w:lvlOverride>
-  </w:num>
   <w:num w:numId="41" w16cid:durableId="1107656495">
-    <w:abstractNumId w:val="39"/>
+    <w:abstractNumId w:val="41"/>
     <w:lvlOverride w:ilvl="0">
       <w:startOverride w:val="1"/>
     </w:lvlOverride>
@@ -15143,7 +16562,7 @@
     </w:lvlOverride>
   </w:num>
   <w:num w:numId="42" w16cid:durableId="1534616651">
-    <w:abstractNumId w:val="14"/>
+    <w:abstractNumId w:val="16"/>
     <w:lvlOverride w:ilvl="0">
       <w:startOverride w:val="1"/>
     </w:lvlOverride>
@@ -15171,6 +16590,15 @@
     <w:lvlOverride w:ilvl="8">
       <w:startOverride w:val="1"/>
     </w:lvlOverride>
+  </w:num>
+  <w:num w:numId="43" w16cid:durableId="1725252655">
+    <w:abstractNumId w:val="42"/>
+  </w:num>
+  <w:num w:numId="44" w16cid:durableId="240674230">
+    <w:abstractNumId w:val="13"/>
+  </w:num>
+  <w:num w:numId="45" w16cid:durableId="1776903634">
+    <w:abstractNumId w:val="0"/>
   </w:num>
 </w:numbering>
 </file>
@@ -15640,6 +17068,17 @@
     <w:basedOn w:val="DefaultParagraphFont"/>
     <w:rsid w:val="00DF6946"/>
   </w:style>
+  <w:style w:type="paragraph" w:styleId="ListParagraph">
+    <w:name w:val="List Paragraph"/>
+    <w:basedOn w:val="Normal"/>
+    <w:uiPriority w:val="34"/>
+    <w:qFormat/>
+    <w:rsid w:val="007E518A"/>
+    <w:pPr>
+      <w:ind w:left="720"/>
+      <w:contextualSpacing/>
+    </w:pPr>
+  </w:style>
 </w:styles>
 </file>
 

</xml_diff>